<commit_message>
Adding note on pageTitle property
</commit_message>
<xml_diff>
--- a/documents/TPS Authoring Guide.docx
+++ b/documents/TPS Authoring Guide.docx
@@ -28,7 +28,15 @@
         </w:numPr>
       </w:pPr>
       <w:r>
-        <w:t xml:space="preserve">All troubleshoot content should be kept as markdown files in the Azure/SelfHelpContent repository. </w:t>
+        <w:t>All troubleshoot content should be kept as markdown files in the Azure/</w:t>
+      </w:r>
+      <w:proofErr w:type="spellStart"/>
+      <w:r>
+        <w:t>SelfHelpContent</w:t>
+      </w:r>
+      <w:proofErr w:type="spellEnd"/>
+      <w:r>
+        <w:t xml:space="preserve"> repository. </w:t>
       </w:r>
     </w:p>
     <w:p>
@@ -96,7 +104,15 @@
         <w:t>the service</w:t>
       </w:r>
       <w:r>
-        <w:t xml:space="preserve"> name (name of the folder without the “microsoft.”</w:t>
+        <w:t xml:space="preserve"> name (name of the folder without the “</w:t>
+      </w:r>
+      <w:proofErr w:type="spellStart"/>
+      <w:r>
+        <w:t>microsoft</w:t>
+      </w:r>
+      <w:proofErr w:type="spellEnd"/>
+      <w:r>
+        <w:t>.”</w:t>
       </w:r>
       <w:r>
         <w:t>)</w:t>
@@ -129,7 +145,15 @@
         <w:t xml:space="preserve">you can append the </w:t>
       </w:r>
       <w:r>
-        <w:t>extra descriptor to the end. For example, if you need two different documents for windows and linux, the names could be “classiccompute-cantcreateoraddanewvm-linux.md” and “classiccompute-cantcreateoraddanewvm-windows.md”</w:t>
+        <w:t xml:space="preserve">extra descriptor to the end. For example, if you need two different documents for windows and </w:t>
+      </w:r>
+      <w:proofErr w:type="spellStart"/>
+      <w:r>
+        <w:t>linux</w:t>
+      </w:r>
+      <w:proofErr w:type="spellEnd"/>
+      <w:r>
+        <w:t>, the names could be “classiccompute-cantcreateoraddanewvm-linux.md” and “classiccompute-cantcreateoraddanewvm-windows.md”</w:t>
       </w:r>
     </w:p>
     <w:p>
@@ -384,12 +408,14 @@
                 <w:rFonts w:ascii="Calibri" w:eastAsia="Times New Roman" w:hAnsi="Calibri" w:cs="Times New Roman"/>
               </w:rPr>
             </w:pPr>
+            <w:proofErr w:type="spellStart"/>
             <w:r>
               <w:rPr>
                 <w:rFonts w:ascii="Calibri" w:eastAsia="Times New Roman" w:hAnsi="Calibri" w:cs="Times New Roman"/>
               </w:rPr>
               <w:t>pageTitle</w:t>
             </w:r>
+            <w:proofErr w:type="spellEnd"/>
           </w:p>
         </w:tc>
         <w:tc>
@@ -421,6 +447,194 @@
                 <w:rFonts w:ascii="Calibri" w:eastAsia="Times New Roman" w:hAnsi="Calibri" w:cs="Times New Roman"/>
               </w:rPr>
               <w:t>Name of the issue</w:t>
+            </w:r>
+          </w:p>
+        </w:tc>
+        <w:tc>
+          <w:tcPr>
+            <w:tcW w:w="1695" w:type="dxa"/>
+            <w:tcBorders>
+              <w:top w:val="single" w:sz="8" w:space="0" w:color="A3A3A3"/>
+              <w:left w:val="single" w:sz="8" w:space="0" w:color="A3A3A3"/>
+              <w:bottom w:val="single" w:sz="8" w:space="0" w:color="A3A3A3"/>
+              <w:right w:val="single" w:sz="8" w:space="0" w:color="A3A3A3"/>
+            </w:tcBorders>
+          </w:tcPr>
+          <w:p>
+            <w:pPr>
+              <w:spacing w:after="0" w:line="240" w:lineRule="auto"/>
+              <w:rPr>
+                <w:rFonts w:ascii="Calibri" w:eastAsia="Times New Roman" w:hAnsi="Calibri" w:cs="Times New Roman"/>
+              </w:rPr>
+            </w:pPr>
+            <w:r>
+              <w:rPr>
+                <w:rFonts w:ascii="Calibri" w:eastAsia="Times New Roman" w:hAnsi="Calibri" w:cs="Times New Roman"/>
+              </w:rPr>
+              <w:t>Yes</w:t>
+            </w:r>
+          </w:p>
+        </w:tc>
+        <w:tc>
+          <w:tcPr>
+            <w:tcW w:w="3040" w:type="dxa"/>
+            <w:tcBorders>
+              <w:top w:val="single" w:sz="8" w:space="0" w:color="A3A3A3"/>
+              <w:left w:val="single" w:sz="8" w:space="0" w:color="A3A3A3"/>
+              <w:bottom w:val="single" w:sz="8" w:space="0" w:color="A3A3A3"/>
+              <w:right w:val="single" w:sz="8" w:space="0" w:color="A3A3A3"/>
+            </w:tcBorders>
+            <w:tcMar>
+              <w:top w:w="80" w:type="dxa"/>
+              <w:left w:w="80" w:type="dxa"/>
+              <w:bottom w:w="80" w:type="dxa"/>
+              <w:right w:w="80" w:type="dxa"/>
+            </w:tcMar>
+            <w:hideMark/>
+          </w:tcPr>
+          <w:p>
+            <w:pPr>
+              <w:pStyle w:val="ListParagraph"/>
+              <w:numPr>
+                <w:ilvl w:val="0"/>
+                <w:numId w:val="2"/>
+              </w:numPr>
+              <w:spacing w:after="0" w:line="240" w:lineRule="auto"/>
+              <w:rPr>
+                <w:rFonts w:ascii="Calibri" w:eastAsia="Times New Roman" w:hAnsi="Calibri" w:cs="Times New Roman"/>
+              </w:rPr>
+            </w:pPr>
+            <w:r>
+              <w:rPr>
+                <w:rFonts w:ascii="Calibri" w:eastAsia="Times New Roman" w:hAnsi="Calibri" w:cs="Times New Roman"/>
+              </w:rPr>
+              <w:t>Will be localized</w:t>
+            </w:r>
+          </w:p>
+          <w:p>
+            <w:pPr>
+              <w:pStyle w:val="ListParagraph"/>
+              <w:numPr>
+                <w:ilvl w:val="0"/>
+                <w:numId w:val="2"/>
+              </w:numPr>
+              <w:spacing w:after="0" w:line="240" w:lineRule="auto"/>
+              <w:rPr>
+                <w:rFonts w:ascii="Calibri" w:eastAsia="Times New Roman" w:hAnsi="Calibri" w:cs="Times New Roman"/>
+              </w:rPr>
+            </w:pPr>
+            <w:r>
+              <w:rPr>
+                <w:rFonts w:ascii="Calibri" w:eastAsia="Times New Roman" w:hAnsi="Calibri" w:cs="Times New Roman"/>
+              </w:rPr>
+              <w:t>Ex. “I can’t connect to an application on my VM”</w:t>
+            </w:r>
+          </w:p>
+          <w:p>
+            <w:pPr>
+              <w:pStyle w:val="ListParagraph"/>
+              <w:numPr>
+                <w:ilvl w:val="0"/>
+                <w:numId w:val="2"/>
+              </w:numPr>
+              <w:spacing w:after="0" w:line="240" w:lineRule="auto"/>
+              <w:rPr>
+                <w:rFonts w:ascii="Calibri" w:eastAsia="Times New Roman" w:hAnsi="Calibri" w:cs="Times New Roman"/>
+              </w:rPr>
+            </w:pPr>
+            <w:r>
+              <w:rPr>
+                <w:rFonts w:ascii="Calibri" w:eastAsia="Times New Roman" w:hAnsi="Calibri" w:cs="Times New Roman"/>
+              </w:rPr>
+              <w:t>This can only be one sentence - Do not include periods or commas</w:t>
+            </w:r>
+          </w:p>
+        </w:tc>
+        <w:bookmarkStart w:id="0" w:name="_GoBack"/>
+        <w:bookmarkEnd w:id="0"/>
+      </w:tr>
+      <w:tr>
+        <w:tc>
+          <w:tcPr>
+            <w:tcW w:w="1739" w:type="dxa"/>
+            <w:tcBorders>
+              <w:top w:val="single" w:sz="8" w:space="0" w:color="A3A3A3"/>
+              <w:left w:val="single" w:sz="8" w:space="0" w:color="A3A3A3"/>
+              <w:bottom w:val="single" w:sz="8" w:space="0" w:color="A3A3A3"/>
+              <w:right w:val="single" w:sz="8" w:space="0" w:color="A3A3A3"/>
+            </w:tcBorders>
+            <w:tcMar>
+              <w:top w:w="80" w:type="dxa"/>
+              <w:left w:w="80" w:type="dxa"/>
+              <w:bottom w:w="80" w:type="dxa"/>
+              <w:right w:w="80" w:type="dxa"/>
+            </w:tcMar>
+            <w:hideMark/>
+          </w:tcPr>
+          <w:p>
+            <w:pPr>
+              <w:spacing w:after="0" w:line="240" w:lineRule="auto"/>
+              <w:rPr>
+                <w:rFonts w:ascii="Calibri" w:eastAsia="Times New Roman" w:hAnsi="Calibri" w:cs="Times New Roman"/>
+              </w:rPr>
+            </w:pPr>
+            <w:r>
+              <w:rPr>
+                <w:rFonts w:ascii="Calibri" w:eastAsia="Times New Roman" w:hAnsi="Calibri" w:cs="Times New Roman"/>
+              </w:rPr>
+              <w:t>description</w:t>
+            </w:r>
+          </w:p>
+        </w:tc>
+        <w:tc>
+          <w:tcPr>
+            <w:tcW w:w="2866" w:type="dxa"/>
+            <w:tcBorders>
+              <w:top w:val="single" w:sz="8" w:space="0" w:color="A3A3A3"/>
+              <w:left w:val="single" w:sz="8" w:space="0" w:color="A3A3A3"/>
+              <w:bottom w:val="single" w:sz="8" w:space="0" w:color="A3A3A3"/>
+              <w:right w:val="single" w:sz="8" w:space="0" w:color="A3A3A3"/>
+            </w:tcBorders>
+            <w:tcMar>
+              <w:top w:w="80" w:type="dxa"/>
+              <w:left w:w="80" w:type="dxa"/>
+              <w:bottom w:w="80" w:type="dxa"/>
+              <w:right w:w="80" w:type="dxa"/>
+            </w:tcMar>
+            <w:hideMark/>
+          </w:tcPr>
+          <w:p>
+            <w:pPr>
+              <w:spacing w:after="0" w:line="240" w:lineRule="auto"/>
+              <w:rPr>
+                <w:rFonts w:ascii="Calibri" w:eastAsia="Times New Roman" w:hAnsi="Calibri" w:cs="Times New Roman"/>
+              </w:rPr>
+            </w:pPr>
+            <w:r>
+              <w:rPr>
+                <w:rFonts w:ascii="Calibri" w:eastAsia="Times New Roman" w:hAnsi="Calibri" w:cs="Times New Roman"/>
+              </w:rPr>
+              <w:t>Name of the issue</w:t>
+            </w:r>
+            <w:r>
+              <w:rPr>
+                <w:rFonts w:ascii="Calibri" w:eastAsia="Times New Roman" w:hAnsi="Calibri" w:cs="Times New Roman"/>
+              </w:rPr>
+              <w:t xml:space="preserve">, or any other description you would like. This will not appear on the </w:t>
+            </w:r>
+            <w:proofErr w:type="gramStart"/>
+            <w:r>
+              <w:rPr>
+                <w:rFonts w:ascii="Calibri" w:eastAsia="Times New Roman" w:hAnsi="Calibri" w:cs="Times New Roman"/>
+              </w:rPr>
+              <w:t>portal,</w:t>
+            </w:r>
+            <w:proofErr w:type="gramEnd"/>
+            <w:r>
+              <w:rPr>
+                <w:rFonts w:ascii="Calibri" w:eastAsia="Times New Roman" w:hAnsi="Calibri" w:cs="Times New Roman"/>
+              </w:rPr>
+              <w:t xml:space="preserve"> it is metadata only</w:t>
             </w:r>
           </w:p>
         </w:tc>
@@ -535,7 +749,8 @@
               <w:rPr>
                 <w:rFonts w:ascii="Calibri" w:eastAsia="Times New Roman" w:hAnsi="Calibri" w:cs="Times New Roman"/>
               </w:rPr>
-              <w:t>description</w:t>
+              <w:lastRenderedPageBreak/>
+              <w:t>service</w:t>
             </w:r>
           </w:p>
         </w:tc>
@@ -567,13 +782,7 @@
               <w:rPr>
                 <w:rFonts w:ascii="Calibri" w:eastAsia="Times New Roman" w:hAnsi="Calibri" w:cs="Times New Roman"/>
               </w:rPr>
-              <w:t>Name of the issue</w:t>
-            </w:r>
-            <w:r>
-              <w:rPr>
-                <w:rFonts w:ascii="Calibri" w:eastAsia="Times New Roman" w:hAnsi="Calibri" w:cs="Times New Roman"/>
-              </w:rPr>
-              <w:t>, or any other description you would like. This will not appear on the portal, it is metadata only</w:t>
+              <w:t>Service name</w:t>
             </w:r>
           </w:p>
         </w:tc>
@@ -590,6 +799,8 @@
           <w:p>
             <w:pPr>
               <w:spacing w:after="0" w:line="240" w:lineRule="auto"/>
+              <w:ind w:left="222"/>
+              <w:textAlignment w:val="center"/>
               <w:rPr>
                 <w:rFonts w:ascii="Calibri" w:eastAsia="Times New Roman" w:hAnsi="Calibri" w:cs="Times New Roman"/>
               </w:rPr>
@@ -627,15 +838,18 @@
                 <w:numId w:val="2"/>
               </w:numPr>
               <w:spacing w:after="0" w:line="240" w:lineRule="auto"/>
-              <w:rPr>
-                <w:rFonts w:ascii="Calibri" w:eastAsia="Times New Roman" w:hAnsi="Calibri" w:cs="Times New Roman"/>
-              </w:rPr>
-            </w:pPr>
-            <w:r>
-              <w:rPr>
-                <w:rFonts w:ascii="Calibri" w:eastAsia="Times New Roman" w:hAnsi="Calibri" w:cs="Times New Roman"/>
-              </w:rPr>
-              <w:t>Will be localized</w:t>
+              <w:textAlignment w:val="center"/>
+              <w:rPr>
+                <w:rFonts w:ascii="Times New Roman" w:eastAsia="Times New Roman" w:hAnsi="Times New Roman" w:cs="Times New Roman"/>
+                <w:sz w:val="24"/>
+                <w:szCs w:val="24"/>
+              </w:rPr>
+            </w:pPr>
+            <w:r>
+              <w:rPr>
+                <w:rFonts w:ascii="Calibri" w:eastAsia="Times New Roman" w:hAnsi="Calibri" w:cs="Times New Roman"/>
+              </w:rPr>
+              <w:t>Multiple values are NOT allowed</w:t>
             </w:r>
           </w:p>
           <w:p>
@@ -646,15 +860,34 @@
                 <w:numId w:val="2"/>
               </w:numPr>
               <w:spacing w:after="0" w:line="240" w:lineRule="auto"/>
-              <w:rPr>
-                <w:rFonts w:ascii="Calibri" w:eastAsia="Times New Roman" w:hAnsi="Calibri" w:cs="Times New Roman"/>
-              </w:rPr>
-            </w:pPr>
-            <w:r>
-              <w:rPr>
-                <w:rFonts w:ascii="Calibri" w:eastAsia="Times New Roman" w:hAnsi="Calibri" w:cs="Times New Roman"/>
-              </w:rPr>
-              <w:t>Ex. “I can’t connect to an application on my VM”</w:t>
+              <w:textAlignment w:val="center"/>
+              <w:rPr>
+                <w:rFonts w:ascii="Times New Roman" w:eastAsia="Times New Roman" w:hAnsi="Times New Roman" w:cs="Times New Roman"/>
+                <w:sz w:val="24"/>
+                <w:szCs w:val="24"/>
+              </w:rPr>
+            </w:pPr>
+            <w:r>
+              <w:rPr>
+                <w:rFonts w:ascii="Calibri" w:eastAsia="Times New Roman" w:hAnsi="Calibri" w:cs="Times New Roman"/>
+              </w:rPr>
+              <w:t>ex. "</w:t>
+            </w:r>
+            <w:proofErr w:type="spellStart"/>
+            <w:proofErr w:type="gramStart"/>
+            <w:r>
+              <w:rPr>
+                <w:rFonts w:ascii="Calibri" w:eastAsia="Times New Roman" w:hAnsi="Calibri" w:cs="Times New Roman"/>
+              </w:rPr>
+              <w:t>microsoft.classiccompute</w:t>
+            </w:r>
+            <w:proofErr w:type="spellEnd"/>
+            <w:proofErr w:type="gramEnd"/>
+            <w:r>
+              <w:rPr>
+                <w:rFonts w:ascii="Calibri" w:eastAsia="Times New Roman" w:hAnsi="Calibri" w:cs="Times New Roman"/>
+              </w:rPr>
+              <w:t>"</w:t>
             </w:r>
           </w:p>
         </w:tc>
@@ -688,7 +921,7 @@
               <w:rPr>
                 <w:rFonts w:ascii="Calibri" w:eastAsia="Times New Roman" w:hAnsi="Calibri" w:cs="Times New Roman"/>
               </w:rPr>
-              <w:t>service</w:t>
+              <w:t>resource</w:t>
             </w:r>
           </w:p>
         </w:tc>
@@ -720,7 +953,7 @@
               <w:rPr>
                 <w:rFonts w:ascii="Calibri" w:eastAsia="Times New Roman" w:hAnsi="Calibri" w:cs="Times New Roman"/>
               </w:rPr>
-              <w:t>Service name</w:t>
+              <w:t>Name of the resource type</w:t>
             </w:r>
           </w:p>
         </w:tc>
@@ -736,6 +969,10 @@
           </w:tcPr>
           <w:p>
             <w:pPr>
+              <w:numPr>
+                <w:ilvl w:val="1"/>
+                <w:numId w:val="4"/>
+              </w:numPr>
               <w:spacing w:after="0" w:line="240" w:lineRule="auto"/>
               <w:ind w:left="222"/>
               <w:textAlignment w:val="center"/>
@@ -778,9 +1015,7 @@
               <w:spacing w:after="0" w:line="240" w:lineRule="auto"/>
               <w:textAlignment w:val="center"/>
               <w:rPr>
-                <w:rFonts w:ascii="Times New Roman" w:eastAsia="Times New Roman" w:hAnsi="Times New Roman" w:cs="Times New Roman"/>
-                <w:sz w:val="24"/>
-                <w:szCs w:val="24"/>
+                <w:rFonts w:ascii="Calibri" w:eastAsia="Times New Roman" w:hAnsi="Calibri" w:cs="Times New Roman"/>
               </w:rPr>
             </w:pPr>
             <w:r>
@@ -800,17 +1035,28 @@
               <w:spacing w:after="0" w:line="240" w:lineRule="auto"/>
               <w:textAlignment w:val="center"/>
               <w:rPr>
-                <w:rFonts w:ascii="Times New Roman" w:eastAsia="Times New Roman" w:hAnsi="Times New Roman" w:cs="Times New Roman"/>
-                <w:sz w:val="24"/>
-                <w:szCs w:val="24"/>
-              </w:rPr>
-            </w:pPr>
-            <w:r>
-              <w:rPr>
-                <w:rFonts w:ascii="Calibri" w:eastAsia="Times New Roman" w:hAnsi="Calibri" w:cs="Times New Roman"/>
-              </w:rPr>
-              <w:lastRenderedPageBreak/>
-              <w:t>ex. "microsoft.classiccompute"</w:t>
+                <w:rFonts w:ascii="Calibri" w:eastAsia="Times New Roman" w:hAnsi="Calibri" w:cs="Times New Roman"/>
+              </w:rPr>
+            </w:pPr>
+            <w:r>
+              <w:rPr>
+                <w:rFonts w:ascii="Calibri" w:eastAsia="Times New Roman" w:hAnsi="Calibri" w:cs="Times New Roman"/>
+              </w:rPr>
+              <w:t>Ex. “</w:t>
+            </w:r>
+            <w:proofErr w:type="spellStart"/>
+            <w:r>
+              <w:rPr>
+                <w:rFonts w:ascii="Calibri" w:eastAsia="Times New Roman" w:hAnsi="Calibri" w:cs="Times New Roman"/>
+              </w:rPr>
+              <w:t>virtualmachines</w:t>
+            </w:r>
+            <w:proofErr w:type="spellEnd"/>
+            <w:r>
+              <w:rPr>
+                <w:rFonts w:ascii="Calibri" w:eastAsia="Times New Roman" w:hAnsi="Calibri" w:cs="Times New Roman"/>
+              </w:rPr>
+              <w:t>”</w:t>
             </w:r>
           </w:p>
         </w:tc>
@@ -838,14 +1084,29 @@
               <w:spacing w:after="0" w:line="240" w:lineRule="auto"/>
               <w:rPr>
                 <w:rFonts w:ascii="Calibri" w:eastAsia="Times New Roman" w:hAnsi="Calibri" w:cs="Times New Roman"/>
-              </w:rPr>
-            </w:pPr>
-            <w:r>
-              <w:rPr>
-                <w:rFonts w:ascii="Calibri" w:eastAsia="Times New Roman" w:hAnsi="Calibri" w:cs="Times New Roman"/>
-              </w:rPr>
-              <w:lastRenderedPageBreak/>
-              <w:t>resource</w:t>
+                <w:color w:val="000000"/>
+              </w:rPr>
+            </w:pPr>
+            <w:r>
+              <w:rPr>
+                <w:rFonts w:ascii="Calibri" w:eastAsia="Times New Roman" w:hAnsi="Calibri" w:cs="Times New Roman"/>
+                <w:color w:val="000000"/>
+              </w:rPr>
+              <w:t>authors</w:t>
+            </w:r>
+          </w:p>
+          <w:p>
+            <w:pPr>
+              <w:spacing w:after="0" w:line="240" w:lineRule="auto"/>
+              <w:rPr>
+                <w:rFonts w:ascii="Calibri" w:eastAsia="Times New Roman" w:hAnsi="Calibri" w:cs="Times New Roman"/>
+              </w:rPr>
+            </w:pPr>
+            <w:r>
+              <w:rPr>
+                <w:rFonts w:ascii="Calibri" w:eastAsia="Times New Roman" w:hAnsi="Calibri" w:cs="Times New Roman"/>
+              </w:rPr>
+              <w:t> </w:t>
             </w:r>
           </w:p>
         </w:tc>
@@ -877,7 +1138,7 @@
               <w:rPr>
                 <w:rFonts w:ascii="Calibri" w:eastAsia="Times New Roman" w:hAnsi="Calibri" w:cs="Times New Roman"/>
               </w:rPr>
-              <w:t>Name of the resource type</w:t>
+              <w:t>Who wrote the article</w:t>
             </w:r>
           </w:p>
         </w:tc>
@@ -893,13 +1154,7 @@
           </w:tcPr>
           <w:p>
             <w:pPr>
-              <w:numPr>
-                <w:ilvl w:val="1"/>
-                <w:numId w:val="4"/>
-              </w:numPr>
-              <w:spacing w:after="0" w:line="240" w:lineRule="auto"/>
-              <w:ind w:left="222"/>
-              <w:textAlignment w:val="center"/>
+              <w:spacing w:after="0" w:line="240" w:lineRule="auto"/>
               <w:rPr>
                 <w:rFonts w:ascii="Calibri" w:eastAsia="Times New Roman" w:hAnsi="Calibri" w:cs="Times New Roman"/>
               </w:rPr>
@@ -937,36 +1192,15 @@
                 <w:numId w:val="2"/>
               </w:numPr>
               <w:spacing w:after="0" w:line="240" w:lineRule="auto"/>
-              <w:textAlignment w:val="center"/>
-              <w:rPr>
-                <w:rFonts w:ascii="Calibri" w:eastAsia="Times New Roman" w:hAnsi="Calibri" w:cs="Times New Roman"/>
-              </w:rPr>
-            </w:pPr>
-            <w:r>
-              <w:rPr>
-                <w:rFonts w:ascii="Calibri" w:eastAsia="Times New Roman" w:hAnsi="Calibri" w:cs="Times New Roman"/>
-              </w:rPr>
-              <w:t>Multiple values are NOT allowed</w:t>
-            </w:r>
-          </w:p>
-          <w:p>
-            <w:pPr>
-              <w:pStyle w:val="ListParagraph"/>
-              <w:numPr>
-                <w:ilvl w:val="0"/>
-                <w:numId w:val="2"/>
-              </w:numPr>
-              <w:spacing w:after="0" w:line="240" w:lineRule="auto"/>
-              <w:textAlignment w:val="center"/>
-              <w:rPr>
-                <w:rFonts w:ascii="Calibri" w:eastAsia="Times New Roman" w:hAnsi="Calibri" w:cs="Times New Roman"/>
-              </w:rPr>
-            </w:pPr>
-            <w:r>
-              <w:rPr>
-                <w:rFonts w:ascii="Calibri" w:eastAsia="Times New Roman" w:hAnsi="Calibri" w:cs="Times New Roman"/>
-              </w:rPr>
-              <w:t>Ex. “virtualmachines”</w:t>
+              <w:rPr>
+                <w:rFonts w:ascii="Calibri" w:eastAsia="Times New Roman" w:hAnsi="Calibri" w:cs="Times New Roman"/>
+              </w:rPr>
+            </w:pPr>
+            <w:r>
+              <w:rPr>
+                <w:rFonts w:ascii="Calibri" w:eastAsia="Times New Roman" w:hAnsi="Calibri" w:cs="Times New Roman"/>
+              </w:rPr>
+              <w:t>Alias of who wrote or last edited the document</w:t>
             </w:r>
           </w:p>
         </w:tc>
@@ -994,30 +1228,16 @@
               <w:spacing w:after="0" w:line="240" w:lineRule="auto"/>
               <w:rPr>
                 <w:rFonts w:ascii="Calibri" w:eastAsia="Times New Roman" w:hAnsi="Calibri" w:cs="Times New Roman"/>
-                <w:color w:val="000000"/>
-              </w:rPr>
-            </w:pPr>
-            <w:r>
-              <w:rPr>
-                <w:rFonts w:ascii="Calibri" w:eastAsia="Times New Roman" w:hAnsi="Calibri" w:cs="Times New Roman"/>
-                <w:color w:val="000000"/>
-              </w:rPr>
-              <w:t>authors</w:t>
-            </w:r>
-          </w:p>
-          <w:p>
-            <w:pPr>
-              <w:spacing w:after="0" w:line="240" w:lineRule="auto"/>
-              <w:rPr>
-                <w:rFonts w:ascii="Calibri" w:eastAsia="Times New Roman" w:hAnsi="Calibri" w:cs="Times New Roman"/>
-              </w:rPr>
-            </w:pPr>
-            <w:r>
-              <w:rPr>
-                <w:rFonts w:ascii="Calibri" w:eastAsia="Times New Roman" w:hAnsi="Calibri" w:cs="Times New Roman"/>
-              </w:rPr>
-              <w:t> </w:t>
-            </w:r>
+              </w:rPr>
+            </w:pPr>
+            <w:proofErr w:type="spellStart"/>
+            <w:r>
+              <w:rPr>
+                <w:rFonts w:ascii="Calibri" w:eastAsia="Times New Roman" w:hAnsi="Calibri" w:cs="Times New Roman"/>
+              </w:rPr>
+              <w:t>displayOrder</w:t>
+            </w:r>
+            <w:proofErr w:type="spellEnd"/>
           </w:p>
         </w:tc>
         <w:tc>
@@ -1048,7 +1268,7 @@
               <w:rPr>
                 <w:rFonts w:ascii="Calibri" w:eastAsia="Times New Roman" w:hAnsi="Calibri" w:cs="Times New Roman"/>
               </w:rPr>
-              <w:t>Who wrote the article</w:t>
+              <w:t>The order that the articles should appear in the accordion</w:t>
             </w:r>
           </w:p>
         </w:tc>
@@ -1064,7 +1284,13 @@
           </w:tcPr>
           <w:p>
             <w:pPr>
-              <w:spacing w:after="0" w:line="240" w:lineRule="auto"/>
+              <w:numPr>
+                <w:ilvl w:val="1"/>
+                <w:numId w:val="5"/>
+              </w:numPr>
+              <w:spacing w:after="0" w:line="240" w:lineRule="auto"/>
+              <w:ind w:left="222"/>
+              <w:textAlignment w:val="center"/>
               <w:rPr>
                 <w:rFonts w:ascii="Calibri" w:eastAsia="Times New Roman" w:hAnsi="Calibri" w:cs="Times New Roman"/>
               </w:rPr>
@@ -1102,15 +1328,76 @@
                 <w:numId w:val="2"/>
               </w:numPr>
               <w:spacing w:after="0" w:line="240" w:lineRule="auto"/>
-              <w:rPr>
-                <w:rFonts w:ascii="Calibri" w:eastAsia="Times New Roman" w:hAnsi="Calibri" w:cs="Times New Roman"/>
-              </w:rPr>
-            </w:pPr>
-            <w:r>
-              <w:rPr>
-                <w:rFonts w:ascii="Calibri" w:eastAsia="Times New Roman" w:hAnsi="Calibri" w:cs="Times New Roman"/>
-              </w:rPr>
-              <w:t>Alias of who wrote or last edited the document</w:t>
+              <w:textAlignment w:val="center"/>
+              <w:rPr>
+                <w:rFonts w:ascii="Times New Roman" w:eastAsia="Times New Roman" w:hAnsi="Times New Roman" w:cs="Times New Roman"/>
+                <w:sz w:val="24"/>
+                <w:szCs w:val="24"/>
+              </w:rPr>
+            </w:pPr>
+            <w:r>
+              <w:rPr>
+                <w:rFonts w:ascii="Calibri" w:eastAsia="Times New Roman" w:hAnsi="Calibri" w:cs="Times New Roman"/>
+              </w:rPr>
+              <w:t>Start</w:t>
+            </w:r>
+            <w:r>
+              <w:rPr>
+                <w:rFonts w:ascii="Calibri" w:eastAsia="Times New Roman" w:hAnsi="Calibri" w:cs="Times New Roman"/>
+              </w:rPr>
+              <w:t>s</w:t>
+            </w:r>
+            <w:r>
+              <w:rPr>
+                <w:rFonts w:ascii="Calibri" w:eastAsia="Times New Roman" w:hAnsi="Calibri" w:cs="Times New Roman"/>
+              </w:rPr>
+              <w:t xml:space="preserve"> with 1</w:t>
+            </w:r>
+          </w:p>
+          <w:p>
+            <w:pPr>
+              <w:pStyle w:val="ListParagraph"/>
+              <w:numPr>
+                <w:ilvl w:val="0"/>
+                <w:numId w:val="2"/>
+              </w:numPr>
+              <w:spacing w:after="0" w:line="240" w:lineRule="auto"/>
+              <w:textAlignment w:val="center"/>
+              <w:rPr>
+                <w:rFonts w:ascii="Times New Roman" w:eastAsia="Times New Roman" w:hAnsi="Times New Roman" w:cs="Times New Roman"/>
+                <w:sz w:val="24"/>
+                <w:szCs w:val="24"/>
+              </w:rPr>
+            </w:pPr>
+            <w:r>
+              <w:rPr>
+                <w:rFonts w:ascii="Calibri" w:eastAsia="Times New Roman" w:hAnsi="Calibri" w:cs="Times New Roman"/>
+              </w:rPr>
+              <w:t>Must be a unique numbe</w:t>
+            </w:r>
+            <w:r>
+              <w:rPr>
+                <w:rFonts w:ascii="Calibri" w:eastAsia="Times New Roman" w:hAnsi="Calibri" w:cs="Times New Roman"/>
+              </w:rPr>
+              <w:t>r for every arti</w:t>
+            </w:r>
+            <w:r>
+              <w:rPr>
+                <w:rFonts w:ascii="Calibri" w:eastAsia="Times New Roman" w:hAnsi="Calibri" w:cs="Times New Roman"/>
+              </w:rPr>
+              <w:t>c</w:t>
+            </w:r>
+            <w:r>
+              <w:rPr>
+                <w:rFonts w:ascii="Calibri" w:eastAsia="Times New Roman" w:hAnsi="Calibri" w:cs="Times New Roman"/>
+              </w:rPr>
+              <w:t>l</w:t>
+            </w:r>
+            <w:r>
+              <w:rPr>
+                <w:rFonts w:ascii="Calibri" w:eastAsia="Times New Roman" w:hAnsi="Calibri" w:cs="Times New Roman"/>
+              </w:rPr>
+              <w:t>e in that service</w:t>
             </w:r>
           </w:p>
         </w:tc>
@@ -1140,12 +1427,14 @@
                 <w:rFonts w:ascii="Calibri" w:eastAsia="Times New Roman" w:hAnsi="Calibri" w:cs="Times New Roman"/>
               </w:rPr>
             </w:pPr>
-            <w:r>
-              <w:rPr>
-                <w:rFonts w:ascii="Calibri" w:eastAsia="Times New Roman" w:hAnsi="Calibri" w:cs="Times New Roman"/>
-              </w:rPr>
-              <w:t>displayOrder</w:t>
-            </w:r>
+            <w:proofErr w:type="spellStart"/>
+            <w:r>
+              <w:rPr>
+                <w:rFonts w:ascii="Calibri" w:eastAsia="Times New Roman" w:hAnsi="Calibri" w:cs="Times New Roman"/>
+              </w:rPr>
+              <w:t>selfHelpType</w:t>
+            </w:r>
+            <w:proofErr w:type="spellEnd"/>
           </w:p>
         </w:tc>
         <w:tc>
@@ -1176,7 +1465,7 @@
               <w:rPr>
                 <w:rFonts w:ascii="Calibri" w:eastAsia="Times New Roman" w:hAnsi="Calibri" w:cs="Times New Roman"/>
               </w:rPr>
-              <w:t>The order that the articles should appear in the accordion</w:t>
+              <w:t>This differentiates content that must be tied to a resource (because it requires a resource ID to open blades) from content that can be referenced without a resource ID</w:t>
             </w:r>
           </w:p>
         </w:tc>
@@ -1194,7 +1483,7 @@
             <w:pPr>
               <w:numPr>
                 <w:ilvl w:val="1"/>
-                <w:numId w:val="5"/>
+                <w:numId w:val="6"/>
               </w:numPr>
               <w:spacing w:after="0" w:line="240" w:lineRule="auto"/>
               <w:ind w:left="222"/>
@@ -1247,19 +1536,7 @@
               <w:rPr>
                 <w:rFonts w:ascii="Calibri" w:eastAsia="Times New Roman" w:hAnsi="Calibri" w:cs="Times New Roman"/>
               </w:rPr>
-              <w:t>Start</w:t>
-            </w:r>
-            <w:r>
-              <w:rPr>
-                <w:rFonts w:ascii="Calibri" w:eastAsia="Times New Roman" w:hAnsi="Calibri" w:cs="Times New Roman"/>
-              </w:rPr>
-              <w:t>s</w:t>
-            </w:r>
-            <w:r>
-              <w:rPr>
-                <w:rFonts w:ascii="Calibri" w:eastAsia="Times New Roman" w:hAnsi="Calibri" w:cs="Times New Roman"/>
-              </w:rPr>
-              <w:t xml:space="preserve"> with 1</w:t>
+              <w:t>Options: resource, generic</w:t>
             </w:r>
           </w:p>
           <w:p>
@@ -1281,31 +1558,29 @@
               <w:rPr>
                 <w:rFonts w:ascii="Calibri" w:eastAsia="Times New Roman" w:hAnsi="Calibri" w:cs="Times New Roman"/>
               </w:rPr>
-              <w:t>Must be a unique numbe</w:t>
-            </w:r>
-            <w:r>
-              <w:rPr>
-                <w:rFonts w:ascii="Calibri" w:eastAsia="Times New Roman" w:hAnsi="Calibri" w:cs="Times New Roman"/>
-              </w:rPr>
-              <w:t>r for every arti</w:t>
-            </w:r>
-            <w:r>
-              <w:rPr>
-                <w:rFonts w:ascii="Calibri" w:eastAsia="Times New Roman" w:hAnsi="Calibri" w:cs="Times New Roman"/>
-              </w:rPr>
-              <w:t>c</w:t>
-            </w:r>
-            <w:r>
-              <w:rPr>
-                <w:rFonts w:ascii="Calibri" w:eastAsia="Times New Roman" w:hAnsi="Calibri" w:cs="Times New Roman"/>
-              </w:rPr>
-              <w:t>l</w:t>
-            </w:r>
-            <w:r>
-              <w:rPr>
-                <w:rFonts w:ascii="Calibri" w:eastAsia="Times New Roman" w:hAnsi="Calibri" w:cs="Times New Roman"/>
-              </w:rPr>
-              <w:t>e in that service</w:t>
+              <w:t>“Resource” should be used when there is content that requires a resource ID. For example, opening a blade.</w:t>
+            </w:r>
+          </w:p>
+          <w:p>
+            <w:pPr>
+              <w:pStyle w:val="ListParagraph"/>
+              <w:numPr>
+                <w:ilvl w:val="0"/>
+                <w:numId w:val="2"/>
+              </w:numPr>
+              <w:spacing w:after="0" w:line="240" w:lineRule="auto"/>
+              <w:textAlignment w:val="center"/>
+              <w:rPr>
+                <w:rFonts w:ascii="Times New Roman" w:eastAsia="Times New Roman" w:hAnsi="Times New Roman" w:cs="Times New Roman"/>
+                <w:sz w:val="24"/>
+                <w:szCs w:val="24"/>
+              </w:rPr>
+            </w:pPr>
+            <w:r>
+              <w:rPr>
+                <w:rFonts w:ascii="Calibri" w:eastAsia="Times New Roman" w:hAnsi="Calibri" w:cs="Times New Roman"/>
+              </w:rPr>
+              <w:t>“Generic” should be used when a specific resource ID is not required for the content to make sense. This may apply to content that is shown in case submission when a user selects “General question” or does not select a specific resource.</w:t>
             </w:r>
           </w:p>
         </w:tc>
@@ -1335,12 +1610,14 @@
                 <w:rFonts w:ascii="Calibri" w:eastAsia="Times New Roman" w:hAnsi="Calibri" w:cs="Times New Roman"/>
               </w:rPr>
             </w:pPr>
-            <w:r>
-              <w:rPr>
-                <w:rFonts w:ascii="Calibri" w:eastAsia="Times New Roman" w:hAnsi="Calibri" w:cs="Times New Roman"/>
-              </w:rPr>
-              <w:t>selfHelpType</w:t>
-            </w:r>
+            <w:proofErr w:type="spellStart"/>
+            <w:r>
+              <w:rPr>
+                <w:rFonts w:ascii="Calibri" w:eastAsia="Times New Roman" w:hAnsi="Calibri" w:cs="Times New Roman"/>
+              </w:rPr>
+              <w:t>supportTopicIds</w:t>
+            </w:r>
+            <w:proofErr w:type="spellEnd"/>
           </w:p>
         </w:tc>
         <w:tc>
@@ -1371,7 +1648,7 @@
               <w:rPr>
                 <w:rFonts w:ascii="Calibri" w:eastAsia="Times New Roman" w:hAnsi="Calibri" w:cs="Times New Roman"/>
               </w:rPr>
-              <w:t>This differentiates content that must be tied to a resource (because it requires a resource ID to open blades) from content that can be referenced without a resource ID</w:t>
+              <w:t>For articles that show up in case submission and are displayed per support topic, provide the support topic name</w:t>
             </w:r>
           </w:p>
         </w:tc>
@@ -1387,22 +1664,16 @@
           </w:tcPr>
           <w:p>
             <w:pPr>
-              <w:numPr>
-                <w:ilvl w:val="1"/>
-                <w:numId w:val="6"/>
-              </w:numPr>
-              <w:spacing w:after="0" w:line="240" w:lineRule="auto"/>
-              <w:ind w:left="222"/>
-              <w:textAlignment w:val="center"/>
-              <w:rPr>
-                <w:rFonts w:ascii="Calibri" w:eastAsia="Times New Roman" w:hAnsi="Calibri" w:cs="Times New Roman"/>
-              </w:rPr>
-            </w:pPr>
-            <w:r>
-              <w:rPr>
-                <w:rFonts w:ascii="Calibri" w:eastAsia="Times New Roman" w:hAnsi="Calibri" w:cs="Times New Roman"/>
-              </w:rPr>
-              <w:t>Yes</w:t>
+              <w:spacing w:after="0" w:line="240" w:lineRule="auto"/>
+              <w:rPr>
+                <w:rFonts w:ascii="Calibri" w:eastAsia="Times New Roman" w:hAnsi="Calibri" w:cs="Times New Roman"/>
+              </w:rPr>
+            </w:pPr>
+            <w:r>
+              <w:rPr>
+                <w:rFonts w:ascii="Calibri" w:eastAsia="Times New Roman" w:hAnsi="Calibri" w:cs="Times New Roman"/>
+              </w:rPr>
+              <w:t xml:space="preserve">No </w:t>
             </w:r>
           </w:p>
         </w:tc>
@@ -1431,62 +1702,55 @@
                 <w:numId w:val="2"/>
               </w:numPr>
               <w:spacing w:after="0" w:line="240" w:lineRule="auto"/>
-              <w:textAlignment w:val="center"/>
-              <w:rPr>
-                <w:rFonts w:ascii="Times New Roman" w:eastAsia="Times New Roman" w:hAnsi="Times New Roman" w:cs="Times New Roman"/>
-                <w:sz w:val="24"/>
-                <w:szCs w:val="24"/>
-              </w:rPr>
-            </w:pPr>
-            <w:r>
-              <w:rPr>
-                <w:rFonts w:ascii="Calibri" w:eastAsia="Times New Roman" w:hAnsi="Calibri" w:cs="Times New Roman"/>
-              </w:rPr>
-              <w:t>Options: resource, generic</w:t>
-            </w:r>
-          </w:p>
-          <w:p>
-            <w:pPr>
-              <w:pStyle w:val="ListParagraph"/>
-              <w:numPr>
-                <w:ilvl w:val="0"/>
-                <w:numId w:val="2"/>
-              </w:numPr>
-              <w:spacing w:after="0" w:line="240" w:lineRule="auto"/>
-              <w:textAlignment w:val="center"/>
-              <w:rPr>
-                <w:rFonts w:ascii="Times New Roman" w:eastAsia="Times New Roman" w:hAnsi="Times New Roman" w:cs="Times New Roman"/>
-                <w:sz w:val="24"/>
-                <w:szCs w:val="24"/>
-              </w:rPr>
-            </w:pPr>
-            <w:r>
-              <w:rPr>
-                <w:rFonts w:ascii="Calibri" w:eastAsia="Times New Roman" w:hAnsi="Calibri" w:cs="Times New Roman"/>
-              </w:rPr>
-              <w:t>“Resource” should be used when there is content that requires a resource ID. For example, opening a blade.</w:t>
-            </w:r>
-          </w:p>
-          <w:p>
-            <w:pPr>
-              <w:pStyle w:val="ListParagraph"/>
-              <w:numPr>
-                <w:ilvl w:val="0"/>
-                <w:numId w:val="2"/>
-              </w:numPr>
-              <w:spacing w:after="0" w:line="240" w:lineRule="auto"/>
-              <w:textAlignment w:val="center"/>
-              <w:rPr>
-                <w:rFonts w:ascii="Times New Roman" w:eastAsia="Times New Roman" w:hAnsi="Times New Roman" w:cs="Times New Roman"/>
-                <w:sz w:val="24"/>
-                <w:szCs w:val="24"/>
-              </w:rPr>
-            </w:pPr>
-            <w:r>
-              <w:rPr>
-                <w:rFonts w:ascii="Calibri" w:eastAsia="Times New Roman" w:hAnsi="Calibri" w:cs="Times New Roman"/>
-              </w:rPr>
-              <w:t>“Generic” should be used when a specific resource ID is not required for the content to make sense. This may apply to content that is shown in case submission when a user selects “General question” or does not select a specific resource.</w:t>
+              <w:rPr>
+                <w:rFonts w:ascii="Calibri" w:eastAsia="Times New Roman" w:hAnsi="Calibri" w:cs="Times New Roman"/>
+              </w:rPr>
+            </w:pPr>
+            <w:r>
+              <w:rPr>
+                <w:rFonts w:ascii="Calibri" w:eastAsia="Times New Roman" w:hAnsi="Calibri" w:cs="Times New Roman"/>
+              </w:rPr>
+              <w:t>When functionality</w:t>
+            </w:r>
+            <w:r>
+              <w:rPr>
+                <w:rFonts w:ascii="Calibri" w:eastAsia="Times New Roman" w:hAnsi="Calibri" w:cs="Times New Roman"/>
+              </w:rPr>
+              <w:t xml:space="preserve"> for self-help in case submission</w:t>
+            </w:r>
+            <w:r>
+              <w:rPr>
+                <w:rFonts w:ascii="Calibri" w:eastAsia="Times New Roman" w:hAnsi="Calibri" w:cs="Times New Roman"/>
+              </w:rPr>
+              <w:t xml:space="preserve"> is </w:t>
+            </w:r>
+            <w:proofErr w:type="spellStart"/>
+            <w:r>
+              <w:rPr>
+                <w:rFonts w:ascii="Calibri" w:eastAsia="Times New Roman" w:hAnsi="Calibri" w:cs="Times New Roman"/>
+              </w:rPr>
+              <w:t>onboarded</w:t>
+            </w:r>
+            <w:proofErr w:type="spellEnd"/>
+            <w:r>
+              <w:rPr>
+                <w:rFonts w:ascii="Calibri" w:eastAsia="Times New Roman" w:hAnsi="Calibri" w:cs="Times New Roman"/>
+              </w:rPr>
+              <w:t xml:space="preserve">, a list of </w:t>
+            </w:r>
+            <w:proofErr w:type="spellStart"/>
+            <w:r>
+              <w:rPr>
+                <w:rFonts w:ascii="Calibri" w:eastAsia="Times New Roman" w:hAnsi="Calibri" w:cs="Times New Roman"/>
+              </w:rPr>
+              <w:t>supportTopicIds</w:t>
+            </w:r>
+            <w:proofErr w:type="spellEnd"/>
+            <w:r>
+              <w:rPr>
+                <w:rFonts w:ascii="Calibri" w:eastAsia="Times New Roman" w:hAnsi="Calibri" w:cs="Times New Roman"/>
+              </w:rPr>
+              <w:t xml:space="preserve"> will be added for reference. Will update with location.</w:t>
             </w:r>
           </w:p>
         </w:tc>
@@ -1516,12 +1780,14 @@
                 <w:rFonts w:ascii="Calibri" w:eastAsia="Times New Roman" w:hAnsi="Calibri" w:cs="Times New Roman"/>
               </w:rPr>
             </w:pPr>
-            <w:r>
-              <w:rPr>
-                <w:rFonts w:ascii="Calibri" w:eastAsia="Times New Roman" w:hAnsi="Calibri" w:cs="Times New Roman"/>
-              </w:rPr>
-              <w:t>supportTopicIds</w:t>
-            </w:r>
+            <w:proofErr w:type="spellStart"/>
+            <w:r>
+              <w:rPr>
+                <w:rFonts w:ascii="Calibri" w:eastAsia="Times New Roman" w:hAnsi="Calibri" w:cs="Times New Roman"/>
+              </w:rPr>
+              <w:t>resourceTags</w:t>
+            </w:r>
+            <w:proofErr w:type="spellEnd"/>
           </w:p>
         </w:tc>
         <w:tc>
@@ -1552,7 +1818,7 @@
               <w:rPr>
                 <w:rFonts w:ascii="Calibri" w:eastAsia="Times New Roman" w:hAnsi="Calibri" w:cs="Times New Roman"/>
               </w:rPr>
-              <w:t>For articles that show up in case submission and are displayed per support topic, provide the support topic name</w:t>
+              <w:t>Does this article only apply to specific types of resources?</w:t>
             </w:r>
           </w:p>
         </w:tc>
@@ -1568,16 +1834,22 @@
           </w:tcPr>
           <w:p>
             <w:pPr>
-              <w:spacing w:after="0" w:line="240" w:lineRule="auto"/>
-              <w:rPr>
-                <w:rFonts w:ascii="Calibri" w:eastAsia="Times New Roman" w:hAnsi="Calibri" w:cs="Times New Roman"/>
-              </w:rPr>
-            </w:pPr>
-            <w:r>
-              <w:rPr>
-                <w:rFonts w:ascii="Calibri" w:eastAsia="Times New Roman" w:hAnsi="Calibri" w:cs="Times New Roman"/>
-              </w:rPr>
-              <w:t xml:space="preserve">No </w:t>
+              <w:numPr>
+                <w:ilvl w:val="1"/>
+                <w:numId w:val="7"/>
+              </w:numPr>
+              <w:spacing w:after="0" w:line="240" w:lineRule="auto"/>
+              <w:ind w:left="222"/>
+              <w:textAlignment w:val="center"/>
+              <w:rPr>
+                <w:rFonts w:ascii="Calibri" w:eastAsia="Times New Roman" w:hAnsi="Calibri" w:cs="Times New Roman"/>
+              </w:rPr>
+            </w:pPr>
+            <w:r>
+              <w:rPr>
+                <w:rFonts w:ascii="Calibri" w:eastAsia="Times New Roman" w:hAnsi="Calibri" w:cs="Times New Roman"/>
+              </w:rPr>
+              <w:t>No</w:t>
             </w:r>
           </w:p>
         </w:tc>
@@ -1606,27 +1878,76 @@
                 <w:numId w:val="2"/>
               </w:numPr>
               <w:spacing w:after="0" w:line="240" w:lineRule="auto"/>
-              <w:rPr>
-                <w:rFonts w:ascii="Calibri" w:eastAsia="Times New Roman" w:hAnsi="Calibri" w:cs="Times New Roman"/>
-              </w:rPr>
-            </w:pPr>
-            <w:r>
-              <w:rPr>
-                <w:rFonts w:ascii="Calibri" w:eastAsia="Times New Roman" w:hAnsi="Calibri" w:cs="Times New Roman"/>
-              </w:rPr>
-              <w:t>When functionality</w:t>
-            </w:r>
-            <w:r>
-              <w:rPr>
-                <w:rFonts w:ascii="Calibri" w:eastAsia="Times New Roman" w:hAnsi="Calibri" w:cs="Times New Roman"/>
-              </w:rPr>
-              <w:t xml:space="preserve"> for self-help in case submission</w:t>
-            </w:r>
-            <w:r>
-              <w:rPr>
-                <w:rFonts w:ascii="Calibri" w:eastAsia="Times New Roman" w:hAnsi="Calibri" w:cs="Times New Roman"/>
-              </w:rPr>
-              <w:t xml:space="preserve"> is onboarded, a list of supportTopicIds will be added for reference. Will update with location.</w:t>
+              <w:textAlignment w:val="center"/>
+              <w:rPr>
+                <w:rFonts w:ascii="Times New Roman" w:eastAsia="Times New Roman" w:hAnsi="Times New Roman" w:cs="Times New Roman"/>
+                <w:sz w:val="24"/>
+                <w:szCs w:val="24"/>
+              </w:rPr>
+            </w:pPr>
+            <w:r>
+              <w:rPr>
+                <w:rFonts w:ascii="Calibri" w:eastAsia="Times New Roman" w:hAnsi="Calibri" w:cs="Times New Roman"/>
+              </w:rPr>
+              <w:t>Can have multiple, comma separated values</w:t>
+            </w:r>
+          </w:p>
+          <w:p>
+            <w:pPr>
+              <w:pStyle w:val="ListParagraph"/>
+              <w:numPr>
+                <w:ilvl w:val="0"/>
+                <w:numId w:val="2"/>
+              </w:numPr>
+              <w:spacing w:after="0" w:line="240" w:lineRule="auto"/>
+              <w:textAlignment w:val="center"/>
+              <w:rPr>
+                <w:rFonts w:ascii="Times New Roman" w:eastAsia="Times New Roman" w:hAnsi="Times New Roman" w:cs="Times New Roman"/>
+                <w:sz w:val="24"/>
+                <w:szCs w:val="24"/>
+              </w:rPr>
+            </w:pPr>
+            <w:r>
+              <w:rPr>
+                <w:rFonts w:ascii="Calibri" w:eastAsia="Times New Roman" w:hAnsi="Calibri" w:cs="Times New Roman"/>
+              </w:rPr>
+              <w:t>Order does not matter</w:t>
+            </w:r>
+          </w:p>
+          <w:p>
+            <w:pPr>
+              <w:pStyle w:val="ListParagraph"/>
+              <w:numPr>
+                <w:ilvl w:val="0"/>
+                <w:numId w:val="2"/>
+              </w:numPr>
+              <w:spacing w:after="0" w:line="240" w:lineRule="auto"/>
+              <w:textAlignment w:val="center"/>
+              <w:rPr>
+                <w:rFonts w:ascii="Times New Roman" w:eastAsia="Times New Roman" w:hAnsi="Times New Roman" w:cs="Times New Roman"/>
+                <w:sz w:val="24"/>
+                <w:szCs w:val="24"/>
+              </w:rPr>
+            </w:pPr>
+            <w:r>
+              <w:rPr>
+                <w:rFonts w:ascii="Calibri" w:eastAsia="Times New Roman" w:hAnsi="Calibri" w:cs="Times New Roman"/>
+              </w:rPr>
+              <w:t xml:space="preserve">Ex: "windows, </w:t>
+            </w:r>
+            <w:proofErr w:type="spellStart"/>
+            <w:r>
+              <w:rPr>
+                <w:rFonts w:ascii="Calibri" w:eastAsia="Times New Roman" w:hAnsi="Calibri" w:cs="Times New Roman"/>
+              </w:rPr>
+              <w:t>linux</w:t>
+            </w:r>
+            <w:proofErr w:type="spellEnd"/>
+            <w:r>
+              <w:rPr>
+                <w:rFonts w:ascii="Calibri" w:eastAsia="Times New Roman" w:hAnsi="Calibri" w:cs="Times New Roman"/>
+              </w:rPr>
+              <w:t>"</w:t>
             </w:r>
           </w:p>
         </w:tc>
@@ -1656,12 +1977,14 @@
                 <w:rFonts w:ascii="Calibri" w:eastAsia="Times New Roman" w:hAnsi="Calibri" w:cs="Times New Roman"/>
               </w:rPr>
             </w:pPr>
-            <w:r>
-              <w:rPr>
-                <w:rFonts w:ascii="Calibri" w:eastAsia="Times New Roman" w:hAnsi="Calibri" w:cs="Times New Roman"/>
-              </w:rPr>
-              <w:t>resourceTags</w:t>
-            </w:r>
+            <w:proofErr w:type="spellStart"/>
+            <w:r>
+              <w:rPr>
+                <w:rFonts w:ascii="Calibri" w:eastAsia="Times New Roman" w:hAnsi="Calibri" w:cs="Times New Roman"/>
+              </w:rPr>
+              <w:t>productPesIds</w:t>
+            </w:r>
+            <w:proofErr w:type="spellEnd"/>
           </w:p>
         </w:tc>
         <w:tc>
@@ -1692,8 +2015,16 @@
               <w:rPr>
                 <w:rFonts w:ascii="Calibri" w:eastAsia="Times New Roman" w:hAnsi="Calibri" w:cs="Times New Roman"/>
               </w:rPr>
-              <w:t>Does this article only apply to specific types of resources?</w:t>
-            </w:r>
+              <w:t xml:space="preserve">For articles that show up in case submission and are displayed per product id, provide the </w:t>
+            </w:r>
+            <w:proofErr w:type="spellStart"/>
+            <w:r>
+              <w:rPr>
+                <w:rFonts w:ascii="Calibri" w:eastAsia="Times New Roman" w:hAnsi="Calibri" w:cs="Times New Roman"/>
+              </w:rPr>
+              <w:t>productPesIds</w:t>
+            </w:r>
+            <w:proofErr w:type="spellEnd"/>
           </w:p>
         </w:tc>
         <w:tc>
@@ -1708,13 +2039,7 @@
           </w:tcPr>
           <w:p>
             <w:pPr>
-              <w:numPr>
-                <w:ilvl w:val="1"/>
-                <w:numId w:val="7"/>
-              </w:numPr>
-              <w:spacing w:after="0" w:line="240" w:lineRule="auto"/>
-              <w:ind w:left="222"/>
-              <w:textAlignment w:val="center"/>
+              <w:spacing w:after="0" w:line="240" w:lineRule="auto"/>
               <w:rPr>
                 <w:rFonts w:ascii="Calibri" w:eastAsia="Times New Roman" w:hAnsi="Calibri" w:cs="Times New Roman"/>
               </w:rPr>
@@ -1752,11 +2077,8 @@
                 <w:numId w:val="2"/>
               </w:numPr>
               <w:spacing w:after="0" w:line="240" w:lineRule="auto"/>
-              <w:textAlignment w:val="center"/>
-              <w:rPr>
-                <w:rFonts w:ascii="Times New Roman" w:eastAsia="Times New Roman" w:hAnsi="Times New Roman" w:cs="Times New Roman"/>
-                <w:sz w:val="24"/>
-                <w:szCs w:val="24"/>
+              <w:rPr>
+                <w:rFonts w:ascii="Calibri" w:eastAsia="Times New Roman" w:hAnsi="Calibri" w:cs="Times New Roman"/>
               </w:rPr>
             </w:pPr>
             <w:r>
@@ -1774,18 +2096,21 @@
                 <w:numId w:val="2"/>
               </w:numPr>
               <w:spacing w:after="0" w:line="240" w:lineRule="auto"/>
-              <w:textAlignment w:val="center"/>
-              <w:rPr>
-                <w:rFonts w:ascii="Times New Roman" w:eastAsia="Times New Roman" w:hAnsi="Times New Roman" w:cs="Times New Roman"/>
-                <w:sz w:val="24"/>
-                <w:szCs w:val="24"/>
-              </w:rPr>
-            </w:pPr>
-            <w:r>
-              <w:rPr>
-                <w:rFonts w:ascii="Calibri" w:eastAsia="Times New Roman" w:hAnsi="Calibri" w:cs="Times New Roman"/>
-              </w:rPr>
-              <w:t>Order does not matter</w:t>
+              <w:rPr>
+                <w:rFonts w:ascii="Calibri" w:eastAsia="Times New Roman" w:hAnsi="Calibri" w:cs="Times New Roman"/>
+              </w:rPr>
+            </w:pPr>
+            <w:r>
+              <w:rPr>
+                <w:rFonts w:ascii="Calibri" w:eastAsia="Times New Roman" w:hAnsi="Calibri" w:cs="Times New Roman"/>
+              </w:rPr>
+              <w:t xml:space="preserve">Ex. </w:t>
+            </w:r>
+            <w:r>
+              <w:rPr>
+                <w:rFonts w:ascii="Calibri" w:eastAsia="Times New Roman" w:hAnsi="Calibri" w:cs="Times New Roman"/>
+              </w:rPr>
+              <w:t>14749, 15571</w:t>
             </w:r>
           </w:p>
           <w:p>
@@ -1796,216 +2121,51 @@
                 <w:numId w:val="2"/>
               </w:numPr>
               <w:spacing w:after="0" w:line="240" w:lineRule="auto"/>
-              <w:textAlignment w:val="center"/>
-              <w:rPr>
-                <w:rFonts w:ascii="Times New Roman" w:eastAsia="Times New Roman" w:hAnsi="Times New Roman" w:cs="Times New Roman"/>
-                <w:sz w:val="24"/>
-                <w:szCs w:val="24"/>
-              </w:rPr>
-            </w:pPr>
-            <w:r>
-              <w:rPr>
-                <w:rFonts w:ascii="Calibri" w:eastAsia="Times New Roman" w:hAnsi="Calibri" w:cs="Times New Roman"/>
-              </w:rPr>
-              <w:t>Ex: "windows, linux"</w:t>
-            </w:r>
-          </w:p>
-        </w:tc>
-      </w:tr>
-      <w:tr>
-        <w:tc>
-          <w:tcPr>
-            <w:tcW w:w="1739" w:type="dxa"/>
-            <w:tcBorders>
-              <w:top w:val="single" w:sz="8" w:space="0" w:color="A3A3A3"/>
-              <w:left w:val="single" w:sz="8" w:space="0" w:color="A3A3A3"/>
-              <w:bottom w:val="single" w:sz="8" w:space="0" w:color="A3A3A3"/>
-              <w:right w:val="single" w:sz="8" w:space="0" w:color="A3A3A3"/>
-            </w:tcBorders>
-            <w:tcMar>
-              <w:top w:w="80" w:type="dxa"/>
-              <w:left w:w="80" w:type="dxa"/>
-              <w:bottom w:w="80" w:type="dxa"/>
-              <w:right w:w="80" w:type="dxa"/>
-            </w:tcMar>
-            <w:hideMark/>
-          </w:tcPr>
-          <w:p>
-            <w:pPr>
-              <w:spacing w:after="0" w:line="240" w:lineRule="auto"/>
-              <w:rPr>
-                <w:rFonts w:ascii="Calibri" w:eastAsia="Times New Roman" w:hAnsi="Calibri" w:cs="Times New Roman"/>
-              </w:rPr>
-            </w:pPr>
+              <w:rPr>
+                <w:rFonts w:ascii="Calibri" w:eastAsia="Times New Roman" w:hAnsi="Calibri" w:cs="Times New Roman"/>
+              </w:rPr>
+            </w:pPr>
+            <w:r>
+              <w:rPr>
+                <w:rFonts w:ascii="Calibri" w:eastAsia="Times New Roman" w:hAnsi="Calibri" w:cs="Times New Roman"/>
+              </w:rPr>
+              <w:lastRenderedPageBreak/>
+              <w:t xml:space="preserve">When functionality </w:t>
+            </w:r>
+            <w:r>
+              <w:rPr>
+                <w:rFonts w:ascii="Calibri" w:eastAsia="Times New Roman" w:hAnsi="Calibri" w:cs="Times New Roman"/>
+              </w:rPr>
+              <w:t xml:space="preserve">for self-help in case submission </w:t>
+            </w:r>
+            <w:r>
+              <w:rPr>
+                <w:rFonts w:ascii="Calibri" w:eastAsia="Times New Roman" w:hAnsi="Calibri" w:cs="Times New Roman"/>
+              </w:rPr>
+              <w:t xml:space="preserve">is </w:t>
+            </w:r>
+            <w:proofErr w:type="spellStart"/>
+            <w:r>
+              <w:rPr>
+                <w:rFonts w:ascii="Calibri" w:eastAsia="Times New Roman" w:hAnsi="Calibri" w:cs="Times New Roman"/>
+              </w:rPr>
+              <w:t>onboarded</w:t>
+            </w:r>
+            <w:proofErr w:type="spellEnd"/>
+            <w:r>
+              <w:rPr>
+                <w:rFonts w:ascii="Calibri" w:eastAsia="Times New Roman" w:hAnsi="Calibri" w:cs="Times New Roman"/>
+              </w:rPr>
+              <w:t xml:space="preserve">, a list of </w:t>
+            </w:r>
+            <w:proofErr w:type="spellStart"/>
             <w:r>
               <w:rPr>
                 <w:rFonts w:ascii="Calibri" w:eastAsia="Times New Roman" w:hAnsi="Calibri" w:cs="Times New Roman"/>
               </w:rPr>
               <w:t>productPesIds</w:t>
             </w:r>
-          </w:p>
-        </w:tc>
-        <w:tc>
-          <w:tcPr>
-            <w:tcW w:w="2866" w:type="dxa"/>
-            <w:tcBorders>
-              <w:top w:val="single" w:sz="8" w:space="0" w:color="A3A3A3"/>
-              <w:left w:val="single" w:sz="8" w:space="0" w:color="A3A3A3"/>
-              <w:bottom w:val="single" w:sz="8" w:space="0" w:color="A3A3A3"/>
-              <w:right w:val="single" w:sz="8" w:space="0" w:color="A3A3A3"/>
-            </w:tcBorders>
-            <w:tcMar>
-              <w:top w:w="80" w:type="dxa"/>
-              <w:left w:w="80" w:type="dxa"/>
-              <w:bottom w:w="80" w:type="dxa"/>
-              <w:right w:w="80" w:type="dxa"/>
-            </w:tcMar>
-            <w:hideMark/>
-          </w:tcPr>
-          <w:p>
-            <w:pPr>
-              <w:spacing w:after="0" w:line="240" w:lineRule="auto"/>
-              <w:rPr>
-                <w:rFonts w:ascii="Calibri" w:eastAsia="Times New Roman" w:hAnsi="Calibri" w:cs="Times New Roman"/>
-              </w:rPr>
-            </w:pPr>
-            <w:r>
-              <w:rPr>
-                <w:rFonts w:ascii="Calibri" w:eastAsia="Times New Roman" w:hAnsi="Calibri" w:cs="Times New Roman"/>
-              </w:rPr>
-              <w:t>For articles that show up in case submission and are displayed per product id, provide the productPesIds</w:t>
-            </w:r>
-          </w:p>
-        </w:tc>
-        <w:tc>
-          <w:tcPr>
-            <w:tcW w:w="1695" w:type="dxa"/>
-            <w:tcBorders>
-              <w:top w:val="single" w:sz="8" w:space="0" w:color="A3A3A3"/>
-              <w:left w:val="single" w:sz="8" w:space="0" w:color="A3A3A3"/>
-              <w:bottom w:val="single" w:sz="8" w:space="0" w:color="A3A3A3"/>
-              <w:right w:val="single" w:sz="8" w:space="0" w:color="A3A3A3"/>
-            </w:tcBorders>
-          </w:tcPr>
-          <w:p>
-            <w:pPr>
-              <w:spacing w:after="0" w:line="240" w:lineRule="auto"/>
-              <w:rPr>
-                <w:rFonts w:ascii="Calibri" w:eastAsia="Times New Roman" w:hAnsi="Calibri" w:cs="Times New Roman"/>
-              </w:rPr>
-            </w:pPr>
-            <w:r>
-              <w:rPr>
-                <w:rFonts w:ascii="Calibri" w:eastAsia="Times New Roman" w:hAnsi="Calibri" w:cs="Times New Roman"/>
-              </w:rPr>
-              <w:t>No</w:t>
-            </w:r>
-          </w:p>
-        </w:tc>
-        <w:tc>
-          <w:tcPr>
-            <w:tcW w:w="3040" w:type="dxa"/>
-            <w:tcBorders>
-              <w:top w:val="single" w:sz="8" w:space="0" w:color="A3A3A3"/>
-              <w:left w:val="single" w:sz="8" w:space="0" w:color="A3A3A3"/>
-              <w:bottom w:val="single" w:sz="8" w:space="0" w:color="A3A3A3"/>
-              <w:right w:val="single" w:sz="8" w:space="0" w:color="A3A3A3"/>
-            </w:tcBorders>
-            <w:tcMar>
-              <w:top w:w="80" w:type="dxa"/>
-              <w:left w:w="80" w:type="dxa"/>
-              <w:bottom w:w="80" w:type="dxa"/>
-              <w:right w:w="80" w:type="dxa"/>
-            </w:tcMar>
-            <w:hideMark/>
-          </w:tcPr>
-          <w:p>
-            <w:pPr>
-              <w:pStyle w:val="ListParagraph"/>
-              <w:numPr>
-                <w:ilvl w:val="0"/>
-                <w:numId w:val="2"/>
-              </w:numPr>
-              <w:spacing w:after="0" w:line="240" w:lineRule="auto"/>
-              <w:rPr>
-                <w:rFonts w:ascii="Calibri" w:eastAsia="Times New Roman" w:hAnsi="Calibri" w:cs="Times New Roman"/>
-              </w:rPr>
-            </w:pPr>
-            <w:r>
-              <w:rPr>
-                <w:rFonts w:ascii="Calibri" w:eastAsia="Times New Roman" w:hAnsi="Calibri" w:cs="Times New Roman"/>
-              </w:rPr>
-              <w:t>Can have multiple, comma separated values</w:t>
-            </w:r>
-          </w:p>
-          <w:p>
-            <w:pPr>
-              <w:pStyle w:val="ListParagraph"/>
-              <w:numPr>
-                <w:ilvl w:val="0"/>
-                <w:numId w:val="2"/>
-              </w:numPr>
-              <w:spacing w:after="0" w:line="240" w:lineRule="auto"/>
-              <w:rPr>
-                <w:rFonts w:ascii="Calibri" w:eastAsia="Times New Roman" w:hAnsi="Calibri" w:cs="Times New Roman"/>
-              </w:rPr>
-            </w:pPr>
-            <w:r>
-              <w:rPr>
-                <w:rFonts w:ascii="Calibri" w:eastAsia="Times New Roman" w:hAnsi="Calibri" w:cs="Times New Roman"/>
-              </w:rPr>
-              <w:t xml:space="preserve">Ex. </w:t>
-            </w:r>
-            <w:r>
-              <w:rPr>
-                <w:rFonts w:ascii="Calibri" w:eastAsia="Times New Roman" w:hAnsi="Calibri" w:cs="Times New Roman"/>
-              </w:rPr>
-              <w:t>14749, 15571</w:t>
-            </w:r>
-          </w:p>
-          <w:p>
-            <w:pPr>
-              <w:pStyle w:val="ListParagraph"/>
-              <w:numPr>
-                <w:ilvl w:val="0"/>
-                <w:numId w:val="2"/>
-              </w:numPr>
-              <w:spacing w:after="0" w:line="240" w:lineRule="auto"/>
-              <w:rPr>
-                <w:rFonts w:ascii="Calibri" w:eastAsia="Times New Roman" w:hAnsi="Calibri" w:cs="Times New Roman"/>
-              </w:rPr>
-            </w:pPr>
-            <w:r>
-              <w:rPr>
-                <w:rFonts w:ascii="Calibri" w:eastAsia="Times New Roman" w:hAnsi="Calibri" w:cs="Times New Roman"/>
-              </w:rPr>
-              <w:t xml:space="preserve">When functionality </w:t>
-            </w:r>
-            <w:r>
-              <w:rPr>
-                <w:rFonts w:ascii="Calibri" w:eastAsia="Times New Roman" w:hAnsi="Calibri" w:cs="Times New Roman"/>
-              </w:rPr>
-              <w:t xml:space="preserve">for self-help in case submission </w:t>
-            </w:r>
-            <w:r>
-              <w:rPr>
-                <w:rFonts w:ascii="Calibri" w:eastAsia="Times New Roman" w:hAnsi="Calibri" w:cs="Times New Roman"/>
-              </w:rPr>
-              <w:t xml:space="preserve">is onboarded, a </w:t>
-            </w:r>
-            <w:r>
-              <w:rPr>
-                <w:rFonts w:ascii="Calibri" w:eastAsia="Times New Roman" w:hAnsi="Calibri" w:cs="Times New Roman"/>
-              </w:rPr>
-              <w:lastRenderedPageBreak/>
-              <w:t xml:space="preserve">list of </w:t>
-            </w:r>
-            <w:r>
-              <w:rPr>
-                <w:rFonts w:ascii="Calibri" w:eastAsia="Times New Roman" w:hAnsi="Calibri" w:cs="Times New Roman"/>
-              </w:rPr>
-              <w:t>productPesIds</w:t>
-            </w:r>
+            <w:proofErr w:type="spellEnd"/>
             <w:r>
               <w:rPr>
                 <w:rFonts w:ascii="Calibri" w:eastAsia="Times New Roman" w:hAnsi="Calibri" w:cs="Times New Roman"/>
@@ -2039,6 +2199,7 @@
                 <w:rFonts w:ascii="Calibri" w:eastAsia="Times New Roman" w:hAnsi="Calibri" w:cs="Times New Roman"/>
               </w:rPr>
             </w:pPr>
+            <w:proofErr w:type="spellStart"/>
             <w:r>
               <w:rPr>
                 <w:rFonts w:ascii="Calibri" w:eastAsia="Times New Roman" w:hAnsi="Calibri" w:cs="Times New Roman"/>
@@ -2046,6 +2207,7 @@
               <w:lastRenderedPageBreak/>
               <w:t>cloudEnvironments</w:t>
             </w:r>
+            <w:proofErr w:type="spellEnd"/>
           </w:p>
         </w:tc>
         <w:tc>
@@ -2174,7 +2336,21 @@
               <w:rPr>
                 <w:rFonts w:ascii="Calibri" w:eastAsia="Times New Roman" w:hAnsi="Calibri" w:cs="Times New Roman"/>
               </w:rPr>
-              <w:t>When other clouds are onboarded, we will provide their values here</w:t>
+              <w:t xml:space="preserve">When other clouds are </w:t>
+            </w:r>
+            <w:proofErr w:type="spellStart"/>
+            <w:r>
+              <w:rPr>
+                <w:rFonts w:ascii="Calibri" w:eastAsia="Times New Roman" w:hAnsi="Calibri" w:cs="Times New Roman"/>
+              </w:rPr>
+              <w:t>onboarded</w:t>
+            </w:r>
+            <w:proofErr w:type="spellEnd"/>
+            <w:r>
+              <w:rPr>
+                <w:rFonts w:ascii="Calibri" w:eastAsia="Times New Roman" w:hAnsi="Calibri" w:cs="Times New Roman"/>
+              </w:rPr>
+              <w:t>, we will provide their values here</w:t>
             </w:r>
           </w:p>
         </w:tc>
@@ -2261,7 +2437,25 @@
           <w:sz w:val="20"/>
           <w:szCs w:val="20"/>
         </w:rPr>
-        <w:t xml:space="preserve">    pageTitle="I can't connect to an application on my VM"</w:t>
+        <w:t xml:space="preserve">    </w:t>
+      </w:r>
+      <w:proofErr w:type="spellStart"/>
+      <w:r>
+        <w:rPr>
+          <w:rFonts w:ascii="Courier New" w:eastAsia="Times New Roman" w:hAnsi="Courier New" w:cs="Courier New"/>
+          <w:sz w:val="20"/>
+          <w:szCs w:val="20"/>
+        </w:rPr>
+        <w:t>pageTitle</w:t>
+      </w:r>
+      <w:proofErr w:type="spellEnd"/>
+      <w:r>
+        <w:rPr>
+          <w:rFonts w:ascii="Courier New" w:eastAsia="Times New Roman" w:hAnsi="Courier New" w:cs="Courier New"/>
+          <w:sz w:val="20"/>
+          <w:szCs w:val="20"/>
+        </w:rPr>
+        <w:t>="I can't connect to an application on my VM"</w:t>
       </w:r>
     </w:p>
     <w:p>
@@ -2333,7 +2527,27 @@
           <w:sz w:val="20"/>
           <w:szCs w:val="20"/>
         </w:rPr>
-        <w:t xml:space="preserve">    service="microsoft.classiccompute"</w:t>
+        <w:t xml:space="preserve">    service="</w:t>
+      </w:r>
+      <w:proofErr w:type="spellStart"/>
+      <w:proofErr w:type="gramStart"/>
+      <w:r>
+        <w:rPr>
+          <w:rFonts w:ascii="Courier New" w:eastAsia="Times New Roman" w:hAnsi="Courier New" w:cs="Courier New"/>
+          <w:sz w:val="20"/>
+          <w:szCs w:val="20"/>
+        </w:rPr>
+        <w:t>microsoft.classiccompute</w:t>
+      </w:r>
+      <w:proofErr w:type="spellEnd"/>
+      <w:proofErr w:type="gramEnd"/>
+      <w:r>
+        <w:rPr>
+          <w:rFonts w:ascii="Courier New" w:eastAsia="Times New Roman" w:hAnsi="Courier New" w:cs="Courier New"/>
+          <w:sz w:val="20"/>
+          <w:szCs w:val="20"/>
+        </w:rPr>
+        <w:t>"</w:t>
       </w:r>
     </w:p>
     <w:p>
@@ -2369,7 +2583,25 @@
           <w:sz w:val="20"/>
           <w:szCs w:val="20"/>
         </w:rPr>
-        <w:t xml:space="preserve">    resource="virtualmachines"</w:t>
+        <w:t xml:space="preserve">    resource="</w:t>
+      </w:r>
+      <w:proofErr w:type="spellStart"/>
+      <w:r>
+        <w:rPr>
+          <w:rFonts w:ascii="Courier New" w:eastAsia="Times New Roman" w:hAnsi="Courier New" w:cs="Courier New"/>
+          <w:sz w:val="20"/>
+          <w:szCs w:val="20"/>
+        </w:rPr>
+        <w:t>virtualmachines</w:t>
+      </w:r>
+      <w:proofErr w:type="spellEnd"/>
+      <w:r>
+        <w:rPr>
+          <w:rFonts w:ascii="Courier New" w:eastAsia="Times New Roman" w:hAnsi="Courier New" w:cs="Courier New"/>
+          <w:sz w:val="20"/>
+          <w:szCs w:val="20"/>
+        </w:rPr>
+        <w:t>"</w:t>
       </w:r>
     </w:p>
     <w:p>
@@ -2405,7 +2637,25 @@
           <w:sz w:val="20"/>
           <w:szCs w:val="20"/>
         </w:rPr>
-        <w:t xml:space="preserve">    authors="kasparks"</w:t>
+        <w:t xml:space="preserve">    authors="</w:t>
+      </w:r>
+      <w:proofErr w:type="spellStart"/>
+      <w:r>
+        <w:rPr>
+          <w:rFonts w:ascii="Courier New" w:eastAsia="Times New Roman" w:hAnsi="Courier New" w:cs="Courier New"/>
+          <w:sz w:val="20"/>
+          <w:szCs w:val="20"/>
+        </w:rPr>
+        <w:t>kasparks</w:t>
+      </w:r>
+      <w:proofErr w:type="spellEnd"/>
+      <w:r>
+        <w:rPr>
+          <w:rFonts w:ascii="Courier New" w:eastAsia="Times New Roman" w:hAnsi="Courier New" w:cs="Courier New"/>
+          <w:sz w:val="20"/>
+          <w:szCs w:val="20"/>
+        </w:rPr>
+        <w:t>"</w:t>
       </w:r>
     </w:p>
     <w:p>
@@ -2441,7 +2691,25 @@
           <w:sz w:val="20"/>
           <w:szCs w:val="20"/>
         </w:rPr>
-        <w:t xml:space="preserve">    displayOrder="6"</w:t>
+        <w:t xml:space="preserve">    </w:t>
+      </w:r>
+      <w:proofErr w:type="spellStart"/>
+      <w:r>
+        <w:rPr>
+          <w:rFonts w:ascii="Courier New" w:eastAsia="Times New Roman" w:hAnsi="Courier New" w:cs="Courier New"/>
+          <w:sz w:val="20"/>
+          <w:szCs w:val="20"/>
+        </w:rPr>
+        <w:t>displayOrder</w:t>
+      </w:r>
+      <w:proofErr w:type="spellEnd"/>
+      <w:r>
+        <w:rPr>
+          <w:rFonts w:ascii="Courier New" w:eastAsia="Times New Roman" w:hAnsi="Courier New" w:cs="Courier New"/>
+          <w:sz w:val="20"/>
+          <w:szCs w:val="20"/>
+        </w:rPr>
+        <w:t>="6"</w:t>
       </w:r>
     </w:p>
     <w:p>
@@ -2477,7 +2745,25 @@
           <w:sz w:val="20"/>
           <w:szCs w:val="20"/>
         </w:rPr>
-        <w:t xml:space="preserve">    selfHelpType="resource"</w:t>
+        <w:t xml:space="preserve">    </w:t>
+      </w:r>
+      <w:proofErr w:type="spellStart"/>
+      <w:r>
+        <w:rPr>
+          <w:rFonts w:ascii="Courier New" w:eastAsia="Times New Roman" w:hAnsi="Courier New" w:cs="Courier New"/>
+          <w:sz w:val="20"/>
+          <w:szCs w:val="20"/>
+        </w:rPr>
+        <w:t>selfHelpType</w:t>
+      </w:r>
+      <w:proofErr w:type="spellEnd"/>
+      <w:r>
+        <w:rPr>
+          <w:rFonts w:ascii="Courier New" w:eastAsia="Times New Roman" w:hAnsi="Courier New" w:cs="Courier New"/>
+          <w:sz w:val="20"/>
+          <w:szCs w:val="20"/>
+        </w:rPr>
+        <w:t>="resource"</w:t>
       </w:r>
     </w:p>
     <w:p>
@@ -2513,7 +2799,25 @@
           <w:sz w:val="20"/>
           <w:szCs w:val="20"/>
         </w:rPr>
-        <w:t xml:space="preserve">    supportTopicIds=""</w:t>
+        <w:t xml:space="preserve">    </w:t>
+      </w:r>
+      <w:proofErr w:type="spellStart"/>
+      <w:r>
+        <w:rPr>
+          <w:rFonts w:ascii="Courier New" w:eastAsia="Times New Roman" w:hAnsi="Courier New" w:cs="Courier New"/>
+          <w:sz w:val="20"/>
+          <w:szCs w:val="20"/>
+        </w:rPr>
+        <w:t>supportTopicIds</w:t>
+      </w:r>
+      <w:proofErr w:type="spellEnd"/>
+      <w:r>
+        <w:rPr>
+          <w:rFonts w:ascii="Courier New" w:eastAsia="Times New Roman" w:hAnsi="Courier New" w:cs="Courier New"/>
+          <w:sz w:val="20"/>
+          <w:szCs w:val="20"/>
+        </w:rPr>
+        <w:t>=""</w:t>
       </w:r>
     </w:p>
     <w:p>
@@ -2549,7 +2853,25 @@
           <w:sz w:val="20"/>
           <w:szCs w:val="20"/>
         </w:rPr>
-        <w:t xml:space="preserve">    productPesIds=""</w:t>
+        <w:t xml:space="preserve">    </w:t>
+      </w:r>
+      <w:proofErr w:type="spellStart"/>
+      <w:r>
+        <w:rPr>
+          <w:rFonts w:ascii="Courier New" w:eastAsia="Times New Roman" w:hAnsi="Courier New" w:cs="Courier New"/>
+          <w:sz w:val="20"/>
+          <w:szCs w:val="20"/>
+        </w:rPr>
+        <w:t>productPesIds</w:t>
+      </w:r>
+      <w:proofErr w:type="spellEnd"/>
+      <w:r>
+        <w:rPr>
+          <w:rFonts w:ascii="Courier New" w:eastAsia="Times New Roman" w:hAnsi="Courier New" w:cs="Courier New"/>
+          <w:sz w:val="20"/>
+          <w:szCs w:val="20"/>
+        </w:rPr>
+        <w:t>=""</w:t>
       </w:r>
     </w:p>
     <w:p>
@@ -2585,7 +2907,43 @@
           <w:sz w:val="20"/>
           <w:szCs w:val="20"/>
         </w:rPr>
-        <w:t xml:space="preserve">    resourceTags="windows, linux"</w:t>
+        <w:t xml:space="preserve">    </w:t>
+      </w:r>
+      <w:proofErr w:type="spellStart"/>
+      <w:r>
+        <w:rPr>
+          <w:rFonts w:ascii="Courier New" w:eastAsia="Times New Roman" w:hAnsi="Courier New" w:cs="Courier New"/>
+          <w:sz w:val="20"/>
+          <w:szCs w:val="20"/>
+        </w:rPr>
+        <w:t>resourceTags</w:t>
+      </w:r>
+      <w:proofErr w:type="spellEnd"/>
+      <w:r>
+        <w:rPr>
+          <w:rFonts w:ascii="Courier New" w:eastAsia="Times New Roman" w:hAnsi="Courier New" w:cs="Courier New"/>
+          <w:sz w:val="20"/>
+          <w:szCs w:val="20"/>
+        </w:rPr>
+        <w:t xml:space="preserve">="windows, </w:t>
+      </w:r>
+      <w:proofErr w:type="spellStart"/>
+      <w:r>
+        <w:rPr>
+          <w:rFonts w:ascii="Courier New" w:eastAsia="Times New Roman" w:hAnsi="Courier New" w:cs="Courier New"/>
+          <w:sz w:val="20"/>
+          <w:szCs w:val="20"/>
+        </w:rPr>
+        <w:t>linux</w:t>
+      </w:r>
+      <w:proofErr w:type="spellEnd"/>
+      <w:r>
+        <w:rPr>
+          <w:rFonts w:ascii="Courier New" w:eastAsia="Times New Roman" w:hAnsi="Courier New" w:cs="Courier New"/>
+          <w:sz w:val="20"/>
+          <w:szCs w:val="20"/>
+        </w:rPr>
+        <w:t>"</w:t>
       </w:r>
     </w:p>
     <w:p>
@@ -2623,13 +2981,23 @@
         </w:rPr>
         <w:t xml:space="preserve">    </w:t>
       </w:r>
+      <w:proofErr w:type="spellStart"/>
       <w:r>
         <w:rPr>
           <w:rFonts w:ascii="Courier New" w:eastAsia="Times New Roman" w:hAnsi="Courier New" w:cs="Courier New"/>
           <w:sz w:val="20"/>
           <w:szCs w:val="20"/>
         </w:rPr>
-        <w:t>cloudEnvironments="public"</w:t>
+        <w:t>cloudEnvironments</w:t>
+      </w:r>
+      <w:proofErr w:type="spellEnd"/>
+      <w:r>
+        <w:rPr>
+          <w:rFonts w:ascii="Courier New" w:eastAsia="Times New Roman" w:hAnsi="Courier New" w:cs="Courier New"/>
+          <w:sz w:val="20"/>
+          <w:szCs w:val="20"/>
+        </w:rPr>
+        <w:t>="public"</w:t>
       </w:r>
       <w:r>
         <w:rPr>
@@ -2823,7 +3191,15 @@
         </w:numPr>
       </w:pPr>
       <w:r>
-        <w:t>To force a line break in your step, add a &lt;br&gt; at the end of line</w:t>
+        <w:t>To force a line break in your step, add a &lt;</w:t>
+      </w:r>
+      <w:proofErr w:type="spellStart"/>
+      <w:r>
+        <w:t>br</w:t>
+      </w:r>
+      <w:proofErr w:type="spellEnd"/>
+      <w:r>
+        <w:t>&gt; at the end of line</w:t>
       </w:r>
     </w:p>
     <w:p>
@@ -2835,7 +3211,16 @@
         </w:numPr>
       </w:pPr>
       <w:r>
-        <w:t>To add links to open blades, use the following convention: [&lt;text to display&gt;](data-blade:&lt;blade&gt;)</w:t>
+        <w:lastRenderedPageBreak/>
+        <w:t>To add links to open blades, use the following convention: [&lt;text to display</w:t>
+      </w:r>
+      <w:proofErr w:type="gramStart"/>
+      <w:r>
+        <w:t>&gt;](</w:t>
+      </w:r>
+      <w:proofErr w:type="gramEnd"/>
+      <w:r>
+        <w:t>data-blade:&lt;blade&gt;)</w:t>
       </w:r>
     </w:p>
     <w:p>
@@ -2847,11 +3232,15 @@
         </w:numPr>
       </w:pPr>
       <w:r>
-        <w:lastRenderedPageBreak/>
-        <w:t xml:space="preserve">Ex. </w:t>
-      </w:r>
-      <w:r>
-        <w:t>[Reset password](data-blade:Microsoft_Azure_Classic_Compute.PasswordResetBlade)</w:t>
+        <w:t xml:space="preserve">Ex. [Reset </w:t>
+      </w:r>
+      <w:proofErr w:type="gramStart"/>
+      <w:r>
+        <w:t>password](</w:t>
+      </w:r>
+      <w:proofErr w:type="gramEnd"/>
+      <w:r>
+        <w:t>data-blade:Microsoft_Azure_Classic_Compute.PasswordResetBlade)</w:t>
       </w:r>
     </w:p>
     <w:p>
@@ -2934,10 +3323,24 @@
         </w:numPr>
       </w:pPr>
       <w:r>
-        <w:t>To add links to external documents, use the following convention: [&lt;text to display&gt;][&lt;url&gt;]</w:t>
-      </w:r>
-      <w:bookmarkStart w:id="0" w:name="_GoBack"/>
-      <w:bookmarkEnd w:id="0"/>
+        <w:t>To add links to external documents, use the following convention: [&lt;text to display</w:t>
+      </w:r>
+      <w:proofErr w:type="gramStart"/>
+      <w:r>
+        <w:t>&gt;][</w:t>
+      </w:r>
+      <w:proofErr w:type="gramEnd"/>
+      <w:r>
+        <w:t>&lt;</w:t>
+      </w:r>
+      <w:proofErr w:type="spellStart"/>
+      <w:r>
+        <w:t>url</w:t>
+      </w:r>
+      <w:proofErr w:type="spellEnd"/>
+      <w:r>
+        <w:t>&gt;]</w:t>
+      </w:r>
     </w:p>
     <w:p>
       <w:pPr>
@@ -2948,19 +3351,34 @@
         </w:numPr>
       </w:pPr>
       <w:r>
-        <w:t xml:space="preserve">Ex. </w:t>
-      </w:r>
-      <w:r>
-        <w:t>[Reset SSH using CLI](</w:t>
-      </w:r>
-      <w:hyperlink r:id="rId6" w:history="1">
-        <w:r>
-          <w:rPr>
-            <w:rStyle w:val="Hyperlink"/>
-          </w:rPr>
-          <w:t>https://azure.microsoft.com/documentation/articles/virtual-machines-linux-use-vmaccess-reset-password-or-ssh/#sshconfigresetcli</w:t>
-        </w:r>
-      </w:hyperlink>
+        <w:t xml:space="preserve">Ex. [Reset SSH using </w:t>
+      </w:r>
+      <w:proofErr w:type="gramStart"/>
+      <w:r>
+        <w:t>CLI](</w:t>
+      </w:r>
+      <w:proofErr w:type="gramEnd"/>
+      <w:r>
+        <w:fldChar w:fldCharType="begin"/>
+      </w:r>
+      <w:r>
+        <w:instrText xml:space="preserve"> HYPERLINK "https://azure.microsoft.com/documentation/articles/virtual-machines-linux-use-vmaccess-reset-password-or-ssh/" \l "sshconfigresetcli" </w:instrText>
+      </w:r>
+      <w:r>
+        <w:fldChar w:fldCharType="separate"/>
+      </w:r>
+      <w:r>
+        <w:rPr>
+          <w:rStyle w:val="Hyperlink"/>
+        </w:rPr>
+        <w:t>https://azure.microsoft.com/documentation/articles/virtual-machines-linux-use-vmaccess-reset-password-or-ssh/#sshconfigresetcli</w:t>
+      </w:r>
+      <w:r>
+        <w:rPr>
+          <w:rStyle w:val="Hyperlink"/>
+        </w:rPr>
+        <w:fldChar w:fldCharType="end"/>
+      </w:r>
       <w:r>
         <w:t>)</w:t>
       </w:r>
@@ -2974,8 +3392,21 @@
         </w:numPr>
       </w:pPr>
       <w:r>
-        <w:t>Please make sure that your links are culturally invariant, meaning that “en-us” does not appear in the url</w:t>
-      </w:r>
+        <w:t>Please make sure that your links are culturally invariant, meaning that “</w:t>
+      </w:r>
+      <w:proofErr w:type="spellStart"/>
+      <w:r>
+        <w:t>en</w:t>
+      </w:r>
+      <w:proofErr w:type="spellEnd"/>
+      <w:r>
+        <w:t xml:space="preserve">-us” does not appear in the </w:t>
+      </w:r>
+      <w:proofErr w:type="spellStart"/>
+      <w:r>
+        <w:t>url</w:t>
+      </w:r>
+      <w:proofErr w:type="spellEnd"/>
     </w:p>
     <w:p>
       <w:pPr>
@@ -3013,13 +3444,7 @@
         </w:numPr>
       </w:pPr>
       <w:r>
-        <w:t xml:space="preserve">The title of the section should be included at the top as a bold H2 (markdown syntax “## **Recommended </w:t>
-      </w:r>
-      <w:r>
-        <w:t>documents</w:t>
-      </w:r>
-      <w:r>
-        <w:t>**”)</w:t>
+        <w:t>The title of the section should be included at the top as a bold H2 (markdown syntax “## **Recommended documents**”)</w:t>
       </w:r>
     </w:p>
     <w:p>
@@ -3031,10 +3456,23 @@
         </w:numPr>
       </w:pPr>
       <w:r>
-        <w:t xml:space="preserve">Syntax should be </w:t>
-      </w:r>
-      <w:r>
-        <w:t>[&lt;text to display&gt;][&lt;url&gt;]</w:t>
+        <w:t>Syntax should be [&lt;text to display</w:t>
+      </w:r>
+      <w:proofErr w:type="gramStart"/>
+      <w:r>
+        <w:t>&gt;][</w:t>
+      </w:r>
+      <w:proofErr w:type="gramEnd"/>
+      <w:r>
+        <w:t>&lt;</w:t>
+      </w:r>
+      <w:proofErr w:type="spellStart"/>
+      <w:r>
+        <w:t>url</w:t>
+      </w:r>
+      <w:proofErr w:type="spellEnd"/>
+      <w:r>
+        <w:t>&gt;]</w:t>
       </w:r>
     </w:p>
     <w:p>
@@ -3046,19 +3484,34 @@
         </w:numPr>
       </w:pPr>
       <w:r>
-        <w:t xml:space="preserve">Ex. </w:t>
-      </w:r>
-      <w:r>
-        <w:t>[Detailed troubleshooting of SSH errors](</w:t>
-      </w:r>
-      <w:hyperlink r:id="rId7" w:history="1">
-        <w:r>
-          <w:rPr>
-            <w:rStyle w:val="Hyperlink"/>
-          </w:rPr>
-          <w:t>https://azure.microsoft.com/documentation/articles/virtual-machines-troubleshoot-ssh-connections/#detailed-troubleshooting-of-ssh-errors</w:t>
-        </w:r>
-      </w:hyperlink>
+        <w:t xml:space="preserve">Ex. [Detailed troubleshooting of SSH </w:t>
+      </w:r>
+      <w:proofErr w:type="gramStart"/>
+      <w:r>
+        <w:t>errors](</w:t>
+      </w:r>
+      <w:proofErr w:type="gramEnd"/>
+      <w:r>
+        <w:fldChar w:fldCharType="begin"/>
+      </w:r>
+      <w:r>
+        <w:instrText xml:space="preserve"> HYPERLINK "https://azure.microsoft.com/documentation/articles/virtual-machines-troubleshoot-ssh-connections/" \l "detailed-troubleshooting-of-ssh-errors" </w:instrText>
+      </w:r>
+      <w:r>
+        <w:fldChar w:fldCharType="separate"/>
+      </w:r>
+      <w:r>
+        <w:rPr>
+          <w:rStyle w:val="Hyperlink"/>
+        </w:rPr>
+        <w:t>https://azure.microsoft.com/documentation/articles/virtual-machines-troubleshoot-ssh-connections/#detailed-troubleshooting-of-ssh-errors</w:t>
+      </w:r>
+      <w:r>
+        <w:rPr>
+          <w:rStyle w:val="Hyperlink"/>
+        </w:rPr>
+        <w:fldChar w:fldCharType="end"/>
+      </w:r>
       <w:r>
         <w:t>)</w:t>
       </w:r>
@@ -3072,7 +3525,15 @@
         </w:numPr>
       </w:pPr>
       <w:r>
-        <w:t>All documents except the last one should end with &lt;br&gt; so that the next document link will be on the next line</w:t>
+        <w:t>All documents except the last one should end with &lt;</w:t>
+      </w:r>
+      <w:proofErr w:type="spellStart"/>
+      <w:r>
+        <w:t>br</w:t>
+      </w:r>
+      <w:proofErr w:type="spellEnd"/>
+      <w:r>
+        <w:t>&gt; so that the next document link will be on the next line</w:t>
       </w:r>
     </w:p>
     <w:p>
@@ -3093,7 +3554,15 @@
         <w:pStyle w:val="HTMLPreformatted"/>
       </w:pPr>
       <w:r>
-        <w:t xml:space="preserve">    pageTitle="I can't connect to my Linux VM"</w:t>
+        <w:t xml:space="preserve">    </w:t>
+      </w:r>
+      <w:proofErr w:type="spellStart"/>
+      <w:r>
+        <w:t>pageTitle</w:t>
+      </w:r>
+      <w:proofErr w:type="spellEnd"/>
+      <w:r>
+        <w:t>="I can't connect to my Linux VM"</w:t>
       </w:r>
     </w:p>
     <w:p>
@@ -3109,7 +3578,17 @@
         <w:pStyle w:val="HTMLPreformatted"/>
       </w:pPr>
       <w:r>
-        <w:t xml:space="preserve">    service="microsoft.classiccompute"</w:t>
+        <w:t xml:space="preserve">    service="</w:t>
+      </w:r>
+      <w:proofErr w:type="spellStart"/>
+      <w:proofErr w:type="gramStart"/>
+      <w:r>
+        <w:t>microsoft.classiccompute</w:t>
+      </w:r>
+      <w:proofErr w:type="spellEnd"/>
+      <w:proofErr w:type="gramEnd"/>
+      <w:r>
+        <w:t>"</w:t>
       </w:r>
     </w:p>
     <w:p>
@@ -3117,7 +3596,15 @@
         <w:pStyle w:val="HTMLPreformatted"/>
       </w:pPr>
       <w:r>
-        <w:t xml:space="preserve">    resource="virtualmachines"</w:t>
+        <w:t xml:space="preserve">    resource="</w:t>
+      </w:r>
+      <w:proofErr w:type="spellStart"/>
+      <w:r>
+        <w:t>virtualmachines</w:t>
+      </w:r>
+      <w:proofErr w:type="spellEnd"/>
+      <w:r>
+        <w:t>"</w:t>
       </w:r>
     </w:p>
     <w:p>
@@ -3125,7 +3612,15 @@
         <w:pStyle w:val="HTMLPreformatted"/>
       </w:pPr>
       <w:r>
-        <w:t xml:space="preserve">    authors="kasparks"</w:t>
+        <w:t xml:space="preserve">    authors="</w:t>
+      </w:r>
+      <w:proofErr w:type="spellStart"/>
+      <w:r>
+        <w:t>kasparks</w:t>
+      </w:r>
+      <w:proofErr w:type="spellEnd"/>
+      <w:r>
+        <w:t>"</w:t>
       </w:r>
     </w:p>
     <w:p>
@@ -3133,7 +3628,15 @@
         <w:pStyle w:val="HTMLPreformatted"/>
       </w:pPr>
       <w:r>
-        <w:t xml:space="preserve">    displayOrder="2"</w:t>
+        <w:t xml:space="preserve">    </w:t>
+      </w:r>
+      <w:proofErr w:type="spellStart"/>
+      <w:r>
+        <w:t>displayOrder</w:t>
+      </w:r>
+      <w:proofErr w:type="spellEnd"/>
+      <w:r>
+        <w:t>="2"</w:t>
       </w:r>
     </w:p>
     <w:p>
@@ -3141,7 +3644,15 @@
         <w:pStyle w:val="HTMLPreformatted"/>
       </w:pPr>
       <w:r>
-        <w:t xml:space="preserve">    selfHelpType="resource"</w:t>
+        <w:t xml:space="preserve">    </w:t>
+      </w:r>
+      <w:proofErr w:type="spellStart"/>
+      <w:r>
+        <w:t>selfHelpType</w:t>
+      </w:r>
+      <w:proofErr w:type="spellEnd"/>
+      <w:r>
+        <w:t>="resource"</w:t>
       </w:r>
     </w:p>
     <w:p>
@@ -3149,7 +3660,15 @@
         <w:pStyle w:val="HTMLPreformatted"/>
       </w:pPr>
       <w:r>
-        <w:t xml:space="preserve">    supportTopicIds=""</w:t>
+        <w:t xml:space="preserve">    </w:t>
+      </w:r>
+      <w:proofErr w:type="spellStart"/>
+      <w:r>
+        <w:t>supportTopicIds</w:t>
+      </w:r>
+      <w:proofErr w:type="spellEnd"/>
+      <w:r>
+        <w:t>=""</w:t>
       </w:r>
     </w:p>
     <w:p>
@@ -3157,7 +3676,23 @@
         <w:pStyle w:val="HTMLPreformatted"/>
       </w:pPr>
       <w:r>
-        <w:t xml:space="preserve">    resourceTags="linux"</w:t>
+        <w:t xml:space="preserve">    </w:t>
+      </w:r>
+      <w:proofErr w:type="spellStart"/>
+      <w:r>
+        <w:t>resourceTags</w:t>
+      </w:r>
+      <w:proofErr w:type="spellEnd"/>
+      <w:r>
+        <w:t>="</w:t>
+      </w:r>
+      <w:proofErr w:type="spellStart"/>
+      <w:r>
+        <w:t>linux</w:t>
+      </w:r>
+      <w:proofErr w:type="spellEnd"/>
+      <w:r>
+        <w:t>"</w:t>
       </w:r>
     </w:p>
     <w:p>
@@ -3165,7 +3700,15 @@
         <w:pStyle w:val="HTMLPreformatted"/>
       </w:pPr>
       <w:r>
-        <w:t xml:space="preserve">    productPesIds=""</w:t>
+        <w:t xml:space="preserve">    </w:t>
+      </w:r>
+      <w:proofErr w:type="spellStart"/>
+      <w:r>
+        <w:t>productPesIds</w:t>
+      </w:r>
+      <w:proofErr w:type="spellEnd"/>
+      <w:r>
+        <w:t>=""</w:t>
       </w:r>
     </w:p>
     <w:p>
@@ -3175,8 +3718,13 @@
       <w:r>
         <w:t xml:space="preserve">    </w:t>
       </w:r>
-      <w:r>
-        <w:t>cloudEnvironments="public"</w:t>
+      <w:proofErr w:type="spellStart"/>
+      <w:r>
+        <w:t>cloudEnvironments</w:t>
+      </w:r>
+      <w:proofErr w:type="spellEnd"/>
+      <w:r>
+        <w:t>="public"</w:t>
       </w:r>
     </w:p>
     <w:p>
@@ -3218,7 +3766,15 @@
         <w:pStyle w:val="HTMLPreformatted"/>
       </w:pPr>
       <w:r>
-        <w:t>To resolve common isuess, try one or more of the following methods.</w:t>
+        <w:t xml:space="preserve">To resolve common </w:t>
+      </w:r>
+      <w:proofErr w:type="spellStart"/>
+      <w:r>
+        <w:t>isuess</w:t>
+      </w:r>
+      <w:proofErr w:type="spellEnd"/>
+      <w:r>
+        <w:t>, try one or more of the following methods.</w:t>
       </w:r>
     </w:p>
     <w:p>
@@ -3231,7 +3787,15 @@
         <w:pStyle w:val="HTMLPreformatted"/>
       </w:pPr>
       <w:r>
-        <w:t>1. Review your VM's [console log or screenshot](data-blade:Microsoft_Azure_Classic_Compute.VirtualMachineSerialConsoleLogBlade) to correct boot problems. Review errors in logs such as FSTAB (file systems table), FSCK (file system consistency), or networking.</w:t>
+        <w:t xml:space="preserve">1. Review your VM's [console log or </w:t>
+      </w:r>
+      <w:proofErr w:type="gramStart"/>
+      <w:r>
+        <w:t>screenshot](</w:t>
+      </w:r>
+      <w:proofErr w:type="gramEnd"/>
+      <w:r>
+        <w:t>data-blade:Microsoft_Azure_Classic_Compute.VirtualMachineSerialConsoleLogBlade) to correct boot problems. Review errors in logs such as FSTAB (file systems table), FSCK (file system consistency), or networking.</w:t>
       </w:r>
     </w:p>
     <w:p>
@@ -3239,7 +3803,16 @@
         <w:pStyle w:val="HTMLPreformatted"/>
       </w:pPr>
       <w:r>
-        <w:t>2. [Reset password](data-blade:Microsoft_Azure_Classic_Compute.PasswordResetBlade) to address authentication errors</w:t>
+        <w:lastRenderedPageBreak/>
+        <w:t xml:space="preserve">2. [Reset </w:t>
+      </w:r>
+      <w:proofErr w:type="gramStart"/>
+      <w:r>
+        <w:t>password](</w:t>
+      </w:r>
+      <w:proofErr w:type="gramEnd"/>
+      <w:r>
+        <w:t>data-blade:Microsoft_Azure_Classic_Compute.PasswordResetBlade) to address authentication errors</w:t>
       </w:r>
     </w:p>
     <w:p>
@@ -3247,7 +3820,6 @@
         <w:pStyle w:val="HTMLPreformatted"/>
       </w:pPr>
       <w:r>
-        <w:lastRenderedPageBreak/>
         <w:t>3. Restart the virtual machine to address startup issues by clicking 'Restart' at the top of the VM resource blade</w:t>
       </w:r>
     </w:p>
@@ -3264,7 +3836,15 @@
         <w:pStyle w:val="HTMLPreformatted"/>
       </w:pPr>
       <w:r>
-        <w:t>5. Reset the SSH configuration to fix any SSH issues &lt;br&gt;</w:t>
+        <w:t>5. Reset the SSH configuration to fix any SSH issues &lt;</w:t>
+      </w:r>
+      <w:proofErr w:type="spellStart"/>
+      <w:r>
+        <w:t>br</w:t>
+      </w:r>
+      <w:proofErr w:type="spellEnd"/>
+      <w:r>
+        <w:t>&gt;</w:t>
       </w:r>
     </w:p>
     <w:p>
@@ -3272,7 +3852,15 @@
         <w:pStyle w:val="HTMLPreformatted"/>
       </w:pPr>
       <w:r>
-        <w:t>[Reset SSH using CLI](https://azure.microsoft.com/documentation/articles/virtual-machines-linux-use-vmaccess-reset-password-or-ssh/#sshconfigresetcli)</w:t>
+        <w:t xml:space="preserve">[Reset SSH using </w:t>
+      </w:r>
+      <w:proofErr w:type="gramStart"/>
+      <w:r>
+        <w:t>CLI](</w:t>
+      </w:r>
+      <w:proofErr w:type="gramEnd"/>
+      <w:r>
+        <w:t>https://azure.microsoft.com/documentation/articles/virtual-machines-linux-use-vmaccess-reset-password-or-ssh/#sshconfigresetcli)</w:t>
       </w:r>
     </w:p>
     <w:p>
@@ -3293,7 +3881,23 @@
         <w:pStyle w:val="HTMLPreformatted"/>
       </w:pPr>
       <w:r>
-        <w:t>[Detailed troubleshooting of SSH errors](https://azure.microsoft.com/documentation/articles/virtual-machines-troubleshoot-ssh-connections/#detailed-troubleshooting-of-ssh-errors) &lt;br&gt;</w:t>
+        <w:t xml:space="preserve">[Detailed troubleshooting of SSH </w:t>
+      </w:r>
+      <w:proofErr w:type="gramStart"/>
+      <w:r>
+        <w:t>errors](</w:t>
+      </w:r>
+      <w:proofErr w:type="gramEnd"/>
+      <w:r>
+        <w:t>https://azure.microsoft.com/documentation/articles/virtual-machines-troubleshoot-ssh-connections/#detailed-troubleshooting-of-ssh-errors) &lt;</w:t>
+      </w:r>
+      <w:proofErr w:type="spellStart"/>
+      <w:r>
+        <w:t>br</w:t>
+      </w:r>
+      <w:proofErr w:type="spellEnd"/>
+      <w:r>
+        <w:t>&gt;</w:t>
       </w:r>
     </w:p>
     <w:p>
@@ -3301,7 +3905,23 @@
         <w:pStyle w:val="HTMLPreformatted"/>
       </w:pPr>
       <w:r>
-        <w:t>[Automate Linux VM Customization Tasks Using CustomScript Extension](https://azure.microsoft.com/blog/automate-linux-vm-customization-tasks-using-customscript-extension/)</w:t>
+        <w:t xml:space="preserve">[Automate Linux VM Customization Tasks Using </w:t>
+      </w:r>
+      <w:proofErr w:type="spellStart"/>
+      <w:r>
+        <w:t>CustomScript</w:t>
+      </w:r>
+      <w:proofErr w:type="spellEnd"/>
+      <w:r>
+        <w:t xml:space="preserve"> </w:t>
+      </w:r>
+      <w:proofErr w:type="gramStart"/>
+      <w:r>
+        <w:t>Extension](</w:t>
+      </w:r>
+      <w:proofErr w:type="gramEnd"/>
+      <w:r>
+        <w:t>https://azure.microsoft.com/blog/automate-linux-vm-customization-tasks-using-customscript-extension/)</w:t>
       </w:r>
     </w:p>
     <w:p/>
@@ -3317,7 +3937,7 @@
       <w:r>
         <w:t xml:space="preserve">You can find further documentation, examples, and templates at </w:t>
       </w:r>
-      <w:hyperlink r:id="rId8" w:history="1">
+      <w:hyperlink r:id="rId6" w:history="1">
         <w:r>
           <w:rPr>
             <w:rStyle w:val="Hyperlink"/>
@@ -4549,6 +5169,7 @@
     <w:lsdException w:name="HTML Sample" w:semiHidden="1" w:unhideWhenUsed="1"/>
     <w:lsdException w:name="HTML Typewriter" w:semiHidden="1" w:unhideWhenUsed="1"/>
     <w:lsdException w:name="HTML Variable" w:semiHidden="1" w:unhideWhenUsed="1"/>
+    <w:lsdException w:name="Normal Table" w:semiHidden="1" w:unhideWhenUsed="1"/>
     <w:lsdException w:name="annotation subject" w:semiHidden="1" w:unhideWhenUsed="1"/>
     <w:lsdException w:name="No List" w:semiHidden="1" w:unhideWhenUsed="1"/>
     <w:lsdException w:name="Outline List 1" w:semiHidden="1" w:unhideWhenUsed="1"/>
@@ -4595,8 +5216,10 @@
     <w:lsdException w:name="Table Subtle 2" w:semiHidden="1" w:unhideWhenUsed="1"/>
     <w:lsdException w:name="Table Web 1" w:semiHidden="1" w:unhideWhenUsed="1"/>
     <w:lsdException w:name="Table Web 2" w:semiHidden="1" w:unhideWhenUsed="1"/>
+    <w:lsdException w:name="Table Web 3" w:semiHidden="1" w:unhideWhenUsed="1"/>
     <w:lsdException w:name="Balloon Text" w:semiHidden="1" w:unhideWhenUsed="1"/>
     <w:lsdException w:name="Table Grid" w:uiPriority="39"/>
+    <w:lsdException w:name="Table Theme" w:semiHidden="1" w:unhideWhenUsed="1"/>
     <w:lsdException w:name="Placeholder Text" w:semiHidden="1"/>
     <w:lsdException w:name="No Spacing" w:uiPriority="1" w:qFormat="1"/>
     <w:lsdException w:name="Light Shading" w:uiPriority="60"/>

</xml_diff>

<commit_message>
clarified tags on TPS authoring guide
</commit_message>
<xml_diff>
--- a/documents/TPS Authoring Guide.docx
+++ b/documents/TPS Authoring Guide.docx
@@ -550,8 +550,6 @@
             </w:r>
           </w:p>
         </w:tc>
-        <w:bookmarkStart w:id="0" w:name="_GoBack"/>
-        <w:bookmarkEnd w:id="0"/>
       </w:tr>
       <w:tr>
         <w:tc>
@@ -1950,6 +1948,42 @@
               <w:t>"</w:t>
             </w:r>
           </w:p>
+          <w:p>
+            <w:pPr>
+              <w:pStyle w:val="ListParagraph"/>
+              <w:numPr>
+                <w:ilvl w:val="0"/>
+                <w:numId w:val="2"/>
+              </w:numPr>
+              <w:spacing w:after="0" w:line="240" w:lineRule="auto"/>
+              <w:textAlignment w:val="center"/>
+              <w:rPr>
+                <w:rFonts w:ascii="Times New Roman" w:eastAsia="Times New Roman" w:hAnsi="Times New Roman" w:cs="Times New Roman"/>
+                <w:sz w:val="24"/>
+                <w:szCs w:val="24"/>
+              </w:rPr>
+            </w:pPr>
+            <w:r>
+              <w:rPr>
+                <w:rFonts w:ascii="Calibri" w:eastAsia="Times New Roman" w:hAnsi="Calibri" w:cs="Times New Roman"/>
+              </w:rPr>
+              <w:t xml:space="preserve">See list below for all supported </w:t>
+            </w:r>
+            <w:proofErr w:type="spellStart"/>
+            <w:r>
+              <w:rPr>
+                <w:rFonts w:ascii="Calibri" w:eastAsia="Times New Roman" w:hAnsi="Calibri" w:cs="Times New Roman"/>
+              </w:rPr>
+              <w:t>resourceTags</w:t>
+            </w:r>
+            <w:proofErr w:type="spellEnd"/>
+            <w:r>
+              <w:rPr>
+                <w:rFonts w:ascii="Calibri" w:eastAsia="Times New Roman" w:hAnsi="Calibri" w:cs="Times New Roman"/>
+              </w:rPr>
+              <w:t>. If you need one of these for your resource, let us know.</w:t>
+            </w:r>
+          </w:p>
         </w:tc>
       </w:tr>
       <w:tr>
@@ -1982,6 +2016,7 @@
               <w:rPr>
                 <w:rFonts w:ascii="Calibri" w:eastAsia="Times New Roman" w:hAnsi="Calibri" w:cs="Times New Roman"/>
               </w:rPr>
+              <w:lastRenderedPageBreak/>
               <w:t>productPesIds</w:t>
             </w:r>
             <w:proofErr w:type="spellEnd"/>
@@ -2129,7 +2164,6 @@
               <w:rPr>
                 <w:rFonts w:ascii="Calibri" w:eastAsia="Times New Roman" w:hAnsi="Calibri" w:cs="Times New Roman"/>
               </w:rPr>
-              <w:lastRenderedPageBreak/>
               <w:t xml:space="preserve">When functionality </w:t>
             </w:r>
             <w:r>
@@ -2204,7 +2238,6 @@
               <w:rPr>
                 <w:rFonts w:ascii="Calibri" w:eastAsia="Times New Roman" w:hAnsi="Calibri" w:cs="Times New Roman"/>
               </w:rPr>
-              <w:lastRenderedPageBreak/>
               <w:t>cloudEnvironments</w:t>
             </w:r>
             <w:proofErr w:type="spellEnd"/>
@@ -2317,40 +2350,7 @@
               <w:rPr>
                 <w:rFonts w:ascii="Calibri" w:eastAsia="Times New Roman" w:hAnsi="Calibri" w:cs="Times New Roman"/>
               </w:rPr>
-              <w:t>For public clouds, the value is “public”</w:t>
-            </w:r>
-          </w:p>
-          <w:p>
-            <w:pPr>
-              <w:pStyle w:val="ListParagraph"/>
-              <w:numPr>
-                <w:ilvl w:val="0"/>
-                <w:numId w:val="2"/>
-              </w:numPr>
-              <w:spacing w:after="0" w:line="240" w:lineRule="auto"/>
-              <w:rPr>
-                <w:rFonts w:ascii="Calibri" w:eastAsia="Times New Roman" w:hAnsi="Calibri" w:cs="Times New Roman"/>
-              </w:rPr>
-            </w:pPr>
-            <w:r>
-              <w:rPr>
-                <w:rFonts w:ascii="Calibri" w:eastAsia="Times New Roman" w:hAnsi="Calibri" w:cs="Times New Roman"/>
-              </w:rPr>
-              <w:t xml:space="preserve">When other clouds are </w:t>
-            </w:r>
-            <w:proofErr w:type="spellStart"/>
-            <w:r>
-              <w:rPr>
-                <w:rFonts w:ascii="Calibri" w:eastAsia="Times New Roman" w:hAnsi="Calibri" w:cs="Times New Roman"/>
-              </w:rPr>
-              <w:t>onboarded</w:t>
-            </w:r>
-            <w:proofErr w:type="spellEnd"/>
-            <w:r>
-              <w:rPr>
-                <w:rFonts w:ascii="Calibri" w:eastAsia="Times New Roman" w:hAnsi="Calibri" w:cs="Times New Roman"/>
-              </w:rPr>
-              <w:t>, we will provide their values here</w:t>
+              <w:t>See below for supported cloud environments</w:t>
             </w:r>
           </w:p>
         </w:tc>
@@ -3010,14 +3010,108 @@
       </w:r>
     </w:p>
     <w:p>
-      <w:r>
+      <w:pPr>
         <w:rPr>
           <w:rFonts w:ascii="Times New Roman" w:eastAsia="Times New Roman" w:hAnsi="Times New Roman" w:cs="Times New Roman"/>
           <w:sz w:val="24"/>
           <w:szCs w:val="24"/>
         </w:rPr>
+      </w:pPr>
+      <w:r>
+        <w:rPr>
+          <w:rFonts w:ascii="Times New Roman" w:eastAsia="Times New Roman" w:hAnsi="Times New Roman" w:cs="Times New Roman"/>
+          <w:sz w:val="24"/>
+          <w:szCs w:val="24"/>
+        </w:rPr>
         <w:t xml:space="preserve"> /&gt;</w:t>
       </w:r>
+    </w:p>
+    <w:p>
+      <w:pPr>
+        <w:rPr>
+          <w:rStyle w:val="Heading4Char"/>
+        </w:rPr>
+      </w:pPr>
+      <w:r>
+        <w:rPr>
+          <w:rStyle w:val="Heading4Char"/>
+        </w:rPr>
+        <w:t>Supported resource tags</w:t>
+      </w:r>
+    </w:p>
+    <w:p>
+      <w:pPr>
+        <w:spacing w:line="240" w:lineRule="auto"/>
+      </w:pPr>
+      <w:r>
+        <w:t xml:space="preserve">Virtual Machines: </w:t>
+      </w:r>
+      <w:proofErr w:type="spellStart"/>
+      <w:r>
+        <w:t>linux</w:t>
+      </w:r>
+      <w:proofErr w:type="spellEnd"/>
+      <w:r>
+        <w:t>, windows</w:t>
+      </w:r>
+    </w:p>
+    <w:p>
+      <w:pPr>
+        <w:spacing w:line="240" w:lineRule="auto"/>
+      </w:pPr>
+      <w:r>
+        <w:t xml:space="preserve">SQL: </w:t>
+      </w:r>
+      <w:proofErr w:type="spellStart"/>
+      <w:r>
+        <w:t>datawarehouse</w:t>
+      </w:r>
+      <w:proofErr w:type="spellEnd"/>
+      <w:r>
+        <w:t>, databases, servers</w:t>
+      </w:r>
+    </w:p>
+    <w:p>
+      <w:pPr>
+        <w:rPr>
+          <w:rStyle w:val="Heading4Char"/>
+        </w:rPr>
+      </w:pPr>
+      <w:r>
+        <w:rPr>
+          <w:rStyle w:val="Heading4Char"/>
+        </w:rPr>
+        <w:t xml:space="preserve">Supported </w:t>
+      </w:r>
+      <w:r>
+        <w:rPr>
+          <w:rStyle w:val="Heading4Char"/>
+        </w:rPr>
+        <w:t>Cloud Environments</w:t>
+      </w:r>
+      <w:bookmarkStart w:id="0" w:name="_GoBack"/>
+      <w:bookmarkEnd w:id="0"/>
+    </w:p>
+    <w:p>
+      <w:pPr>
+        <w:rPr>
+          <w:rStyle w:val="Heading4Char"/>
+        </w:rPr>
+      </w:pPr>
+      <w:r>
+        <w:rPr>
+          <w:iCs/>
+        </w:rPr>
+        <w:t>public</w:t>
+      </w:r>
+    </w:p>
+    <w:p>
+      <w:pPr>
+        <w:spacing w:line="240" w:lineRule="auto"/>
+        <w:rPr>
+          <w:rStyle w:val="Heading4Char"/>
+        </w:rPr>
+      </w:pPr>
     </w:p>
     <w:p>
       <w:pPr>
@@ -3107,6 +3201,7 @@
         </w:numPr>
       </w:pPr>
       <w:r>
+        <w:lastRenderedPageBreak/>
         <w:t>Recommended steps</w:t>
       </w:r>
     </w:p>
@@ -3211,7 +3306,6 @@
         </w:numPr>
       </w:pPr>
       <w:r>
-        <w:lastRenderedPageBreak/>
         <w:t>To add links to open blades, use the following convention: [&lt;text to display</w:t>
       </w:r>
       <w:proofErr w:type="gramStart"/>
@@ -3716,6 +3810,7 @@
         <w:pStyle w:val="HTMLPreformatted"/>
       </w:pPr>
       <w:r>
+        <w:lastRenderedPageBreak/>
         <w:t xml:space="preserve">    </w:t>
       </w:r>
       <w:proofErr w:type="spellStart"/>
@@ -3803,7 +3898,6 @@
         <w:pStyle w:val="HTMLPreformatted"/>
       </w:pPr>
       <w:r>
-        <w:lastRenderedPageBreak/>
         <w:t xml:space="preserve">2. [Reset </w:t>
       </w:r>
       <w:proofErr w:type="gramStart"/>

</xml_diff>